<commit_message>
TS Jatai Ghanam 1.5 to 2.2 Sethu - 17/08/2022
</commit_message>
<xml_diff>
--- a/TS Jatai Ghanam Project/TS 1.7/TS 1.7 Ghanam Malayalam Corrections.docx
+++ b/TS Jatai Ghanam Project/TS 1.7/TS 1.7 Ghanam Malayalam Corrections.docx
@@ -1,6 +1,6 @@
 
 <file path=word/document.xml><?xml version="1.0" encoding="utf-8"?>
-<w:document xmlns:wpc="http://schemas.microsoft.com/office/word/2010/wordprocessingCanvas" xmlns:cx="http://schemas.microsoft.com/office/drawing/2014/chartex" xmlns:cx1="http://schemas.microsoft.com/office/drawing/2015/9/8/chartex" xmlns:mc="http://schemas.openxmlformats.org/markup-compatibility/2006" xmlns:o="urn:schemas-microsoft-com:office:office" xmlns:r="http://schemas.openxmlformats.org/officeDocument/2006/relationships" xmlns:m="http://schemas.openxmlformats.org/officeDocument/2006/math" xmlns:v="urn:schemas-microsoft-com:vml" xmlns:wp14="http://schemas.microsoft.com/office/word/2010/wordprocessingDrawing" xmlns:wp="http://schemas.openxmlformats.org/drawingml/2006/wordprocessingDrawing" xmlns:w10="urn:schemas-microsoft-com:office:word" xmlns:w="http://schemas.openxmlformats.org/wordprocessingml/2006/main" xmlns:w14="http://schemas.microsoft.com/office/word/2010/wordml" xmlns:w15="http://schemas.microsoft.com/office/word/2012/wordml" xmlns:w16se="http://schemas.microsoft.com/office/word/2015/wordml/symex" xmlns:wpg="http://schemas.microsoft.com/office/word/2010/wordprocessingGroup" xmlns:wpi="http://schemas.microsoft.com/office/word/2010/wordprocessingInk" xmlns:wne="http://schemas.microsoft.com/office/word/2006/wordml" xmlns:wps="http://schemas.microsoft.com/office/word/2010/wordprocessingShape" mc:Ignorable="w14 w15 w16se wp14">
+<w:document xmlns:wpc="http://schemas.microsoft.com/office/word/2010/wordprocessingCanvas" xmlns:cx="http://schemas.microsoft.com/office/drawing/2014/chartex" xmlns:cx1="http://schemas.microsoft.com/office/drawing/2015/9/8/chartex" xmlns:cx2="http://schemas.microsoft.com/office/drawing/2015/10/21/chartex" xmlns:cx3="http://schemas.microsoft.com/office/drawing/2016/5/9/chartex" xmlns:cx4="http://schemas.microsoft.com/office/drawing/2016/5/10/chartex" xmlns:cx5="http://schemas.microsoft.com/office/drawing/2016/5/11/chartex" xmlns:cx6="http://schemas.microsoft.com/office/drawing/2016/5/12/chartex" xmlns:cx7="http://schemas.microsoft.com/office/drawing/2016/5/13/chartex" xmlns:cx8="http://schemas.microsoft.com/office/drawing/2016/5/14/chartex" xmlns:mc="http://schemas.openxmlformats.org/markup-compatibility/2006" xmlns:aink="http://schemas.microsoft.com/office/drawing/2016/ink" xmlns:am3d="http://schemas.microsoft.com/office/drawing/2017/model3d" xmlns:o="urn:schemas-microsoft-com:office:office" xmlns:oel="http://schemas.microsoft.com/office/2019/extlst" xmlns:r="http://schemas.openxmlformats.org/officeDocument/2006/relationships" xmlns:m="http://schemas.openxmlformats.org/officeDocument/2006/math" xmlns:v="urn:schemas-microsoft-com:vml" xmlns:wp14="http://schemas.microsoft.com/office/word/2010/wordprocessingDrawing" xmlns:wp="http://schemas.openxmlformats.org/drawingml/2006/wordprocessingDrawing" xmlns:w10="urn:schemas-microsoft-com:office:word" xmlns:w="http://schemas.openxmlformats.org/wordprocessingml/2006/main" xmlns:w14="http://schemas.microsoft.com/office/word/2010/wordml" xmlns:w15="http://schemas.microsoft.com/office/word/2012/wordml" xmlns:w16cex="http://schemas.microsoft.com/office/word/2018/wordml/cex" xmlns:w16cid="http://schemas.microsoft.com/office/word/2016/wordml/cid" xmlns:w16="http://schemas.microsoft.com/office/word/2018/wordml" xmlns:w16sdtdh="http://schemas.microsoft.com/office/word/2020/wordml/sdtdatahash" xmlns:w16se="http://schemas.microsoft.com/office/word/2015/wordml/symex" xmlns:wpg="http://schemas.microsoft.com/office/word/2010/wordprocessingGroup" xmlns:wpi="http://schemas.microsoft.com/office/word/2010/wordprocessingInk" xmlns:wne="http://schemas.microsoft.com/office/word/2006/wordml" xmlns:wps="http://schemas.microsoft.com/office/word/2010/wordprocessingShape" mc:Ignorable="w14 w15 w16se w16cid w16 w16cex w16sdtdh wp14">
   <w:body>
     <w:p>
       <w:pPr>
@@ -24,7 +24,6 @@
         </w:rPr>
         <w:t xml:space="preserve">TS </w:t>
       </w:r>
-      <w:proofErr w:type="spellStart"/>
       <w:r>
         <w:rPr>
           <w:b/>
@@ -35,7 +34,6 @@
         </w:rPr>
         <w:t>Ghanam</w:t>
       </w:r>
-      <w:proofErr w:type="spellEnd"/>
       <w:r>
         <w:rPr>
           <w:b/>
@@ -124,18 +122,7 @@
           <w:szCs w:val="32"/>
           <w:u w:val="single"/>
         </w:rPr>
-        <w:t xml:space="preserve">Observed </w:t>
-      </w:r>
-      <w:proofErr w:type="gramStart"/>
-      <w:r>
-        <w:rPr>
-          <w:b/>
-          <w:bCs/>
-          <w:sz w:val="32"/>
-          <w:szCs w:val="32"/>
-          <w:u w:val="single"/>
-        </w:rPr>
-        <w:t xml:space="preserve">till </w:t>
+        <w:t xml:space="preserve">Observed till </w:t>
       </w:r>
       <w:r>
         <w:rPr>
@@ -148,7 +135,6 @@
         </w:rPr>
         <w:t>????</w:t>
       </w:r>
-      <w:proofErr w:type="gramEnd"/>
     </w:p>
     <w:p>
       <w:pPr>
@@ -327,174 +313,24 @@
               <w:spacing w:before="0" w:line="240" w:lineRule="auto"/>
               <w:ind w:left="29"/>
               <w:rPr>
-                <w:rFonts w:ascii="BRH Devanagari Extra" w:hAnsi="BRH Devanagari Extra" w:cs="BRH Devanagari Extra"/>
-                <w:color w:val="000000"/>
-                <w:sz w:val="32"/>
-                <w:szCs w:val="40"/>
-              </w:rPr>
-            </w:pPr>
-            <w:r>
-              <w:rPr>
-                <w:rFonts w:cs="BRH Devanagari Extra"/>
-                <w:color w:val="000000"/>
-                <w:szCs w:val="40"/>
-              </w:rPr>
-              <w:t>75</w:t>
-            </w:r>
-            <w:r>
-              <w:rPr>
-                <w:rFonts w:ascii="BRH Devanagari Extra" w:hAnsi="BRH Devanagari Extra" w:cs="BRH Devanagari Extra"/>
-                <w:color w:val="000000"/>
-                <w:sz w:val="32"/>
-                <w:szCs w:val="40"/>
-              </w:rPr>
-              <w:t>)</w:t>
-            </w:r>
-            <w:r>
-              <w:rPr>
-                <w:rFonts w:ascii="BRH Devanagari Extra" w:hAnsi="BRH Devanagari Extra" w:cs="BRH Devanagari Extra"/>
-                <w:color w:val="000000"/>
-                <w:sz w:val="32"/>
-                <w:szCs w:val="40"/>
-              </w:rPr>
-              <w:tab/>
-            </w:r>
-            <w:r>
-              <w:rPr>
-                <w:rFonts w:cs="BRH Devanagari Extra"/>
-                <w:color w:val="000000"/>
-                <w:szCs w:val="40"/>
-              </w:rPr>
-              <w:t>1</w:t>
-            </w:r>
-            <w:r>
-              <w:rPr>
-                <w:rFonts w:ascii="BRH Devanagari Extra" w:hAnsi="BRH Devanagari Extra" w:cs="BRH Devanagari Extra"/>
-                <w:color w:val="000000"/>
-                <w:sz w:val="32"/>
-                <w:szCs w:val="40"/>
-              </w:rPr>
-              <w:t>.</w:t>
-            </w:r>
-            <w:r>
-              <w:rPr>
-                <w:rFonts w:cs="BRH Devanagari Extra"/>
-                <w:color w:val="000000"/>
-                <w:szCs w:val="40"/>
-              </w:rPr>
-              <w:t>7</w:t>
-            </w:r>
-            <w:r>
-              <w:rPr>
-                <w:rFonts w:ascii="BRH Devanagari Extra" w:hAnsi="BRH Devanagari Extra" w:cs="BRH Devanagari Extra"/>
-                <w:color w:val="000000"/>
-                <w:sz w:val="32"/>
-                <w:szCs w:val="40"/>
-              </w:rPr>
-              <w:t>.</w:t>
-            </w:r>
-            <w:r>
-              <w:rPr>
-                <w:rFonts w:cs="BRH Devanagari Extra"/>
-                <w:color w:val="000000"/>
-                <w:szCs w:val="40"/>
-              </w:rPr>
-              <w:t>7</w:t>
-            </w:r>
-            <w:r>
-              <w:rPr>
-                <w:rFonts w:ascii="BRH Devanagari Extra" w:hAnsi="BRH Devanagari Extra" w:cs="BRH Devanagari Extra"/>
-                <w:color w:val="000000"/>
-                <w:sz w:val="32"/>
-                <w:szCs w:val="40"/>
-              </w:rPr>
-              <w:t>.</w:t>
-            </w:r>
-            <w:r>
-              <w:rPr>
-                <w:rFonts w:cs="BRH Devanagari Extra"/>
-                <w:color w:val="000000"/>
-                <w:szCs w:val="40"/>
-              </w:rPr>
-              <w:t>2</w:t>
-            </w:r>
-            <w:r>
-              <w:rPr>
-                <w:rFonts w:ascii="BRH Devanagari Extra" w:hAnsi="BRH Devanagari Extra" w:cs="BRH Devanagari Extra"/>
-                <w:color w:val="000000"/>
-                <w:sz w:val="32"/>
-                <w:szCs w:val="40"/>
-              </w:rPr>
-              <w:t>(</w:t>
-            </w:r>
-            <w:r>
-              <w:rPr>
-                <w:rFonts w:cs="BRH Devanagari Extra"/>
-                <w:color w:val="000000"/>
-                <w:szCs w:val="40"/>
-              </w:rPr>
-              <w:t>63</w:t>
-            </w:r>
-            <w:r>
-              <w:rPr>
-                <w:rFonts w:ascii="BRH Devanagari Extra" w:hAnsi="BRH Devanagari Extra" w:cs="BRH Devanagari Extra"/>
-                <w:color w:val="000000"/>
-                <w:sz w:val="32"/>
-                <w:szCs w:val="40"/>
-              </w:rPr>
-              <w:t xml:space="preserve">)-  </w:t>
-            </w:r>
-          </w:p>
-          <w:p>
-            <w:pPr>
-              <w:spacing w:before="0" w:line="240" w:lineRule="auto"/>
-              <w:ind w:left="29"/>
-              <w:rPr>
                 <w:rFonts w:cs="Arial"/>
-                <w:color w:val="000000"/>
-                <w:sz w:val="28"/>
-                <w:szCs w:val="32"/>
-              </w:rPr>
-            </w:pPr>
-            <w:r>
-              <w:rPr>
-                <w:rFonts w:cs="Arial"/>
-                <w:b/>
-                <w:bCs/>
+                <w:b/>
+                <w:bCs/>
+                <w:color w:val="000000"/>
                 <w:sz w:val="28"/>
                 <w:szCs w:val="28"/>
               </w:rPr>
-              <w:t xml:space="preserve">At </w:t>
-            </w:r>
+            </w:pPr>
             <w:r>
               <w:rPr>
                 <w:rFonts w:cs="Arial"/>
                 <w:b/>
                 <w:bCs/>
+                <w:color w:val="000000"/>
                 <w:sz w:val="28"/>
                 <w:szCs w:val="28"/>
               </w:rPr>
-              <w:t>2</w:t>
-            </w:r>
-            <w:r>
-              <w:rPr>
-                <w:rFonts w:cs="Arial"/>
-                <w:b/>
-                <w:bCs/>
-                <w:sz w:val="28"/>
-                <w:szCs w:val="28"/>
-              </w:rPr>
-              <w:t xml:space="preserve"> place</w:t>
-            </w:r>
-            <w:r>
-              <w:rPr>
-                <w:rFonts w:cs="Arial"/>
-                <w:b/>
-                <w:bCs/>
-                <w:sz w:val="28"/>
-                <w:szCs w:val="28"/>
-              </w:rPr>
-              <w:t>s</w:t>
+              <w:t>1.7.7.1</w:t>
             </w:r>
           </w:p>
         </w:tc>
@@ -506,114 +342,193 @@
             <w:pPr>
               <w:spacing w:before="0" w:line="240" w:lineRule="auto"/>
               <w:rPr>
-                <w:rFonts w:ascii="BRH Malayalam Extra" w:hAnsi="BRH Malayalam Extra" w:cs="BRH Malayalam Extra"/>
-                <w:sz w:val="28"/>
-                <w:szCs w:val="36"/>
+                <w:rFonts w:ascii="BRH Devanagari Extra" w:hAnsi="BRH Devanagari Extra" w:cs="BRH Devanagari Extra"/>
+                <w:color w:val="000000"/>
+                <w:sz w:val="32"/>
+                <w:szCs w:val="40"/>
               </w:rPr>
             </w:pPr>
-            <w:proofErr w:type="spellStart"/>
-            <w:r>
-              <w:rPr>
-                <w:rFonts w:ascii="BRH Malayalam Extra" w:hAnsi="BRH Malayalam Extra" w:cs="BRH Malayalam Extra"/>
-                <w:color w:val="000000"/>
-                <w:sz w:val="32"/>
-                <w:szCs w:val="44"/>
-              </w:rPr>
-              <w:t>eöe</w:t>
-            </w:r>
-            <w:proofErr w:type="spellEnd"/>
-            <w:r>
-              <w:rPr>
-                <w:rFonts w:ascii="BRH Malayalam Extra" w:hAnsi="BRH Malayalam Extra" w:cs="BRH Malayalam Extra"/>
-                <w:color w:val="000000"/>
-                <w:sz w:val="32"/>
-                <w:szCs w:val="44"/>
-              </w:rPr>
-              <w:t>—¥</w:t>
-            </w:r>
-            <w:proofErr w:type="spellStart"/>
-            <w:r>
-              <w:rPr>
-                <w:rFonts w:ascii="BRH Malayalam Extra" w:hAnsi="BRH Malayalam Extra" w:cs="BRH Malayalam Extra"/>
-                <w:color w:val="000000"/>
-                <w:sz w:val="32"/>
-                <w:szCs w:val="44"/>
-              </w:rPr>
-              <w:t>jx</w:t>
-            </w:r>
-            <w:proofErr w:type="spellEnd"/>
-            <w:r>
-              <w:rPr>
-                <w:rFonts w:ascii="BRH Malayalam Extra" w:hAnsi="BRH Malayalam Extra" w:cs="BRH Malayalam Extra"/>
-                <w:color w:val="000000"/>
-                <w:sz w:val="32"/>
-                <w:szCs w:val="44"/>
-              </w:rPr>
-              <w:t xml:space="preserve"> A</w:t>
-            </w:r>
-            <w:r>
-              <w:rPr>
-                <w:rFonts w:ascii="BRH Malayalam Extra" w:hAnsi="BRH Malayalam Extra" w:cs="BRH Malayalam Extra"/>
-                <w:color w:val="000000"/>
-                <w:sz w:val="25"/>
-                <w:szCs w:val="44"/>
+            <w:r>
+              <w:rPr>
+                <w:rFonts w:cs="BRH Devanagari Extra"/>
+                <w:b/>
+                <w:bCs/>
+                <w:color w:val="000000"/>
+                <w:szCs w:val="40"/>
+              </w:rPr>
+              <w:t>47</w:t>
+            </w:r>
+            <w:r>
+              <w:rPr>
+                <w:rFonts w:ascii="BRH Devanagari Extra" w:hAnsi="BRH Devanagari Extra" w:cs="BRH Devanagari Extra"/>
+                <w:b/>
+                <w:bCs/>
+                <w:color w:val="000000"/>
+                <w:sz w:val="32"/>
+                <w:szCs w:val="40"/>
+              </w:rPr>
+              <w:t>)</w:t>
+            </w:r>
+            <w:r>
+              <w:rPr>
+                <w:rFonts w:ascii="BRH Devanagari Extra" w:hAnsi="BRH Devanagari Extra" w:cs="BRH Devanagari Extra"/>
+                <w:b/>
+                <w:bCs/>
+                <w:color w:val="000000"/>
+                <w:sz w:val="32"/>
+                <w:szCs w:val="40"/>
+              </w:rPr>
+              <w:tab/>
+            </w:r>
+            <w:r>
+              <w:rPr>
+                <w:rFonts w:cs="BRH Devanagari Extra"/>
+                <w:b/>
+                <w:bCs/>
+                <w:color w:val="000000"/>
+                <w:szCs w:val="40"/>
+              </w:rPr>
+              <w:t>1</w:t>
+            </w:r>
+            <w:r>
+              <w:rPr>
+                <w:rFonts w:ascii="BRH Devanagari Extra" w:hAnsi="BRH Devanagari Extra" w:cs="BRH Devanagari Extra"/>
+                <w:b/>
+                <w:bCs/>
+                <w:color w:val="000000"/>
+                <w:sz w:val="32"/>
+                <w:szCs w:val="40"/>
+              </w:rPr>
+              <w:t>.</w:t>
+            </w:r>
+            <w:r>
+              <w:rPr>
+                <w:rFonts w:cs="BRH Devanagari Extra"/>
+                <w:b/>
+                <w:bCs/>
+                <w:color w:val="000000"/>
+                <w:szCs w:val="40"/>
+              </w:rPr>
+              <w:t>7</w:t>
+            </w:r>
+            <w:r>
+              <w:rPr>
+                <w:rFonts w:ascii="BRH Devanagari Extra" w:hAnsi="BRH Devanagari Extra" w:cs="BRH Devanagari Extra"/>
+                <w:b/>
+                <w:bCs/>
+                <w:color w:val="000000"/>
+                <w:sz w:val="32"/>
+                <w:szCs w:val="40"/>
+              </w:rPr>
+              <w:t>.</w:t>
+            </w:r>
+            <w:r>
+              <w:rPr>
+                <w:rFonts w:cs="BRH Devanagari Extra"/>
+                <w:b/>
+                <w:bCs/>
+                <w:color w:val="000000"/>
+                <w:szCs w:val="40"/>
+              </w:rPr>
+              <w:t>1</w:t>
+            </w:r>
+            <w:r>
+              <w:rPr>
+                <w:rFonts w:ascii="BRH Devanagari Extra" w:hAnsi="BRH Devanagari Extra" w:cs="BRH Devanagari Extra"/>
+                <w:b/>
+                <w:bCs/>
+                <w:color w:val="000000"/>
+                <w:sz w:val="32"/>
+                <w:szCs w:val="40"/>
+              </w:rPr>
+              <w:t>.</w:t>
+            </w:r>
+            <w:r>
+              <w:rPr>
+                <w:rFonts w:cs="BRH Devanagari Extra"/>
+                <w:b/>
+                <w:bCs/>
+                <w:color w:val="000000"/>
+                <w:szCs w:val="40"/>
+              </w:rPr>
+              <w:t>1</w:t>
+            </w:r>
+            <w:r>
+              <w:rPr>
+                <w:rFonts w:ascii="BRH Devanagari Extra" w:hAnsi="BRH Devanagari Extra" w:cs="BRH Devanagari Extra"/>
+                <w:b/>
+                <w:bCs/>
+                <w:color w:val="000000"/>
+                <w:sz w:val="32"/>
+                <w:szCs w:val="40"/>
+              </w:rPr>
+              <w:t>(</w:t>
+            </w:r>
+            <w:r>
+              <w:rPr>
+                <w:rFonts w:cs="BRH Devanagari Extra"/>
+                <w:b/>
+                <w:bCs/>
+                <w:color w:val="000000"/>
+                <w:szCs w:val="40"/>
+              </w:rPr>
+              <w:t>40</w:t>
+            </w:r>
+            <w:r>
+              <w:rPr>
+                <w:rFonts w:ascii="BRH Devanagari Extra" w:hAnsi="BRH Devanagari Extra" w:cs="BRH Devanagari Extra"/>
+                <w:b/>
+                <w:bCs/>
+                <w:color w:val="000000"/>
+                <w:sz w:val="32"/>
+                <w:szCs w:val="40"/>
+              </w:rPr>
+              <w:t>)-</w:t>
+            </w:r>
+            <w:r>
+              <w:rPr>
+                <w:rFonts w:ascii="BRH Devanagari Extra" w:hAnsi="BRH Devanagari Extra" w:cs="BRH Devanagari Extra"/>
+                <w:color w:val="000000"/>
+                <w:sz w:val="32"/>
+                <w:szCs w:val="40"/>
+              </w:rPr>
+              <w:t xml:space="preserve"> </w:t>
+            </w:r>
+            <w:r>
+              <w:rPr>
+                <w:rFonts w:ascii="BRH Devanagari Extra" w:hAnsi="BRH Devanagari Extra" w:cs="BRH Devanagari Extra"/>
+                <w:color w:val="000000"/>
+                <w:sz w:val="32"/>
+                <w:szCs w:val="40"/>
+              </w:rPr>
+              <w:t>iÉå ÅxÉÑþUÉ</w:t>
+            </w:r>
+            <w:r>
+              <w:rPr>
+                <w:rFonts w:ascii="BRH Malayalam Extra" w:hAnsi="BRH Malayalam Extra" w:cs="BRH Devanagari Extra"/>
+                <w:color w:val="000000"/>
+                <w:szCs w:val="40"/>
               </w:rPr>
               <w:t>–</w:t>
             </w:r>
             <w:r>
               <w:rPr>
-                <w:rFonts w:ascii="BRH Malayalam Extra" w:hAnsi="BRH Malayalam Extra" w:cs="BRH Malayalam Extra"/>
-                <w:color w:val="000000"/>
-                <w:sz w:val="32"/>
-                <w:szCs w:val="44"/>
-              </w:rPr>
-              <w:t>²</w:t>
-            </w:r>
-            <w:r>
-              <w:rPr>
-                <w:rFonts w:ascii="BRH Malayalam Extra" w:hAnsi="BRH Malayalam Extra" w:cs="BRH Malayalam Extra"/>
-                <w:color w:val="000000"/>
-                <w:sz w:val="32"/>
-                <w:szCs w:val="44"/>
+                <w:rFonts w:ascii="BRH Devanagari Extra" w:hAnsi="BRH Devanagari Extra" w:cs="BRH Devanagari Extra"/>
+                <w:color w:val="000000"/>
+                <w:sz w:val="32"/>
+                <w:szCs w:val="40"/>
+              </w:rPr>
+              <w:t xml:space="preserve"> AxÉÑþ</w:t>
+            </w:r>
+            <w:r>
+              <w:rPr>
+                <w:rFonts w:ascii="BRH Devanagari Extra" w:hAnsi="BRH Devanagari Extra" w:cs="BRH Devanagari Extra"/>
+                <w:color w:val="FF0000"/>
+                <w:sz w:val="32"/>
+                <w:szCs w:val="40"/>
                 <w:highlight w:val="yellow"/>
               </w:rPr>
-              <w:t>¥jx— A</w:t>
-            </w:r>
-            <w:r>
-              <w:rPr>
-                <w:rFonts w:ascii="BRH Malayalam Extra" w:hAnsi="BRH Malayalam Extra" w:cs="BRH Malayalam Extra"/>
-                <w:color w:val="000000"/>
-                <w:sz w:val="25"/>
-                <w:szCs w:val="44"/>
-              </w:rPr>
-              <w:t>–</w:t>
-            </w:r>
-            <w:r>
-              <w:rPr>
-                <w:rFonts w:ascii="BRH Malayalam Extra" w:hAnsi="BRH Malayalam Extra" w:cs="BRH Malayalam Extra"/>
-                <w:color w:val="000000"/>
-                <w:sz w:val="32"/>
-                <w:szCs w:val="44"/>
-              </w:rPr>
-              <w:t>²j</w:t>
-            </w:r>
-            <w:r>
-              <w:rPr>
-                <w:rFonts w:ascii="BRH Malayalam Extra" w:hAnsi="BRH Malayalam Extra" w:cs="BRH Malayalam Extra"/>
-                <w:color w:val="000000"/>
-                <w:sz w:val="25"/>
-                <w:szCs w:val="44"/>
-              </w:rPr>
-              <w:t>–</w:t>
-            </w:r>
-            <w:r>
-              <w:rPr>
-                <w:rFonts w:ascii="BRH Malayalam Extra" w:hAnsi="BRH Malayalam Extra" w:cs="BRH Malayalam Extra"/>
-                <w:color w:val="000000"/>
-                <w:sz w:val="32"/>
-                <w:szCs w:val="44"/>
-              </w:rPr>
-              <w:t>J</w:t>
+              <w:t>UÉ</w:t>
             </w:r>
             <w:r>
               <w:rPr>
@@ -622,7 +537,7 @@
                 <w:sz w:val="32"/>
                 <w:szCs w:val="40"/>
               </w:rPr>
-              <w:t xml:space="preserve"> </w:t>
+              <w:t>xiÉåþ ÅSÒWû</w:t>
             </w:r>
           </w:p>
         </w:tc>
@@ -634,12 +549,332 @@
             <w:pPr>
               <w:spacing w:before="0" w:line="240" w:lineRule="auto"/>
               <w:rPr>
+                <w:rFonts w:ascii="BRH Devanagari Extra" w:hAnsi="BRH Devanagari Extra" w:cs="BRH Devanagari Extra"/>
+                <w:color w:val="000000"/>
+                <w:sz w:val="32"/>
+                <w:szCs w:val="40"/>
+              </w:rPr>
+            </w:pPr>
+            <w:r>
+              <w:rPr>
+                <w:rFonts w:cs="BRH Devanagari Extra"/>
+                <w:b/>
+                <w:bCs/>
+                <w:color w:val="000000"/>
+                <w:szCs w:val="40"/>
+              </w:rPr>
+              <w:t>47</w:t>
+            </w:r>
+            <w:r>
+              <w:rPr>
+                <w:rFonts w:ascii="BRH Devanagari Extra" w:hAnsi="BRH Devanagari Extra" w:cs="BRH Devanagari Extra"/>
+                <w:b/>
+                <w:bCs/>
+                <w:color w:val="000000"/>
+                <w:sz w:val="32"/>
+                <w:szCs w:val="40"/>
+              </w:rPr>
+              <w:t>)</w:t>
+            </w:r>
+            <w:r>
+              <w:rPr>
+                <w:rFonts w:ascii="BRH Devanagari Extra" w:hAnsi="BRH Devanagari Extra" w:cs="BRH Devanagari Extra"/>
+                <w:b/>
+                <w:bCs/>
+                <w:color w:val="000000"/>
+                <w:sz w:val="32"/>
+                <w:szCs w:val="40"/>
+              </w:rPr>
+              <w:tab/>
+            </w:r>
+            <w:r>
+              <w:rPr>
+                <w:rFonts w:cs="BRH Devanagari Extra"/>
+                <w:b/>
+                <w:bCs/>
+                <w:color w:val="000000"/>
+                <w:szCs w:val="40"/>
+              </w:rPr>
+              <w:t>1</w:t>
+            </w:r>
+            <w:r>
+              <w:rPr>
+                <w:rFonts w:ascii="BRH Devanagari Extra" w:hAnsi="BRH Devanagari Extra" w:cs="BRH Devanagari Extra"/>
+                <w:b/>
+                <w:bCs/>
+                <w:color w:val="000000"/>
+                <w:sz w:val="32"/>
+                <w:szCs w:val="40"/>
+              </w:rPr>
+              <w:t>.</w:t>
+            </w:r>
+            <w:r>
+              <w:rPr>
+                <w:rFonts w:cs="BRH Devanagari Extra"/>
+                <w:b/>
+                <w:bCs/>
+                <w:color w:val="000000"/>
+                <w:szCs w:val="40"/>
+              </w:rPr>
+              <w:t>7</w:t>
+            </w:r>
+            <w:r>
+              <w:rPr>
+                <w:rFonts w:ascii="BRH Devanagari Extra" w:hAnsi="BRH Devanagari Extra" w:cs="BRH Devanagari Extra"/>
+                <w:b/>
+                <w:bCs/>
+                <w:color w:val="000000"/>
+                <w:sz w:val="32"/>
+                <w:szCs w:val="40"/>
+              </w:rPr>
+              <w:t>.</w:t>
+            </w:r>
+            <w:r>
+              <w:rPr>
+                <w:rFonts w:cs="BRH Devanagari Extra"/>
+                <w:b/>
+                <w:bCs/>
+                <w:color w:val="000000"/>
+                <w:szCs w:val="40"/>
+              </w:rPr>
+              <w:t>1</w:t>
+            </w:r>
+            <w:r>
+              <w:rPr>
+                <w:rFonts w:ascii="BRH Devanagari Extra" w:hAnsi="BRH Devanagari Extra" w:cs="BRH Devanagari Extra"/>
+                <w:b/>
+                <w:bCs/>
+                <w:color w:val="000000"/>
+                <w:sz w:val="32"/>
+                <w:szCs w:val="40"/>
+              </w:rPr>
+              <w:t>.</w:t>
+            </w:r>
+            <w:r>
+              <w:rPr>
+                <w:rFonts w:cs="BRH Devanagari Extra"/>
+                <w:b/>
+                <w:bCs/>
+                <w:color w:val="000000"/>
+                <w:szCs w:val="40"/>
+              </w:rPr>
+              <w:t>1</w:t>
+            </w:r>
+            <w:r>
+              <w:rPr>
+                <w:rFonts w:ascii="BRH Devanagari Extra" w:hAnsi="BRH Devanagari Extra" w:cs="BRH Devanagari Extra"/>
+                <w:b/>
+                <w:bCs/>
+                <w:color w:val="000000"/>
+                <w:sz w:val="32"/>
+                <w:szCs w:val="40"/>
+              </w:rPr>
+              <w:t>(</w:t>
+            </w:r>
+            <w:r>
+              <w:rPr>
+                <w:rFonts w:cs="BRH Devanagari Extra"/>
+                <w:b/>
+                <w:bCs/>
+                <w:color w:val="000000"/>
+                <w:szCs w:val="40"/>
+              </w:rPr>
+              <w:t>40</w:t>
+            </w:r>
+            <w:r>
+              <w:rPr>
+                <w:rFonts w:ascii="BRH Devanagari Extra" w:hAnsi="BRH Devanagari Extra" w:cs="BRH Devanagari Extra"/>
+                <w:b/>
+                <w:bCs/>
+                <w:color w:val="000000"/>
+                <w:sz w:val="32"/>
+                <w:szCs w:val="40"/>
+              </w:rPr>
+              <w:t>)-</w:t>
+            </w:r>
+            <w:r>
+              <w:rPr>
+                <w:rFonts w:ascii="BRH Devanagari Extra" w:hAnsi="BRH Devanagari Extra" w:cs="BRH Devanagari Extra"/>
+                <w:color w:val="000000"/>
+                <w:sz w:val="32"/>
+                <w:szCs w:val="40"/>
+              </w:rPr>
+              <w:t xml:space="preserve"> </w:t>
+            </w:r>
+            <w:r>
+              <w:rPr>
+                <w:rFonts w:ascii="BRH Devanagari Extra" w:hAnsi="BRH Devanagari Extra" w:cs="BRH Devanagari Extra"/>
+                <w:color w:val="000000"/>
+                <w:sz w:val="32"/>
+                <w:szCs w:val="40"/>
+              </w:rPr>
+              <w:t>iÉå ÅxÉÑþUÉ</w:t>
+            </w:r>
+            <w:r>
+              <w:rPr>
+                <w:rFonts w:ascii="BRH Malayalam Extra" w:hAnsi="BRH Malayalam Extra" w:cs="BRH Devanagari Extra"/>
+                <w:color w:val="000000"/>
+                <w:szCs w:val="40"/>
+              </w:rPr>
+              <w:t>–</w:t>
+            </w:r>
+            <w:r>
+              <w:rPr>
+                <w:rFonts w:ascii="BRH Devanagari Extra" w:hAnsi="BRH Devanagari Extra" w:cs="BRH Devanagari Extra"/>
+                <w:color w:val="000000"/>
+                <w:sz w:val="32"/>
+                <w:szCs w:val="40"/>
+              </w:rPr>
+              <w:t xml:space="preserve"> AxÉÑ</w:t>
+            </w:r>
+            <w:r>
+              <w:rPr>
+                <w:rFonts w:ascii="BRH Devanagari Extra" w:hAnsi="BRH Devanagari Extra" w:cs="BRH Devanagari Extra"/>
+                <w:sz w:val="32"/>
+                <w:szCs w:val="40"/>
+              </w:rPr>
+              <w:t>þ</w:t>
+            </w:r>
+            <w:r>
+              <w:rPr>
+                <w:rFonts w:ascii="BRH Devanagari Extra" w:hAnsi="BRH Devanagari Extra" w:cs="BRH Devanagari Extra"/>
+                <w:sz w:val="32"/>
+                <w:szCs w:val="40"/>
+                <w:highlight w:val="green"/>
+              </w:rPr>
+              <w:t>UÉ</w:t>
+            </w:r>
+            <w:r>
+              <w:rPr>
+                <w:rFonts w:ascii="BRH Malayalam Extra" w:hAnsi="BRH Malayalam Extra" w:cs="BRH Devanagari Extra"/>
+                <w:color w:val="000000"/>
+                <w:szCs w:val="40"/>
+              </w:rPr>
+              <w:t>–</w:t>
+            </w:r>
+            <w:r>
+              <w:rPr>
+                <w:rFonts w:ascii="BRH Devanagari Extra" w:hAnsi="BRH Devanagari Extra" w:cs="BRH Devanagari Extra"/>
+                <w:color w:val="000000"/>
+                <w:sz w:val="32"/>
+                <w:szCs w:val="40"/>
+              </w:rPr>
+              <w:t>xiÉåþ ÅSÒWû</w:t>
+            </w:r>
+          </w:p>
+        </w:tc>
+      </w:tr>
+      <w:tr>
+        <w:trPr>
+          <w:trHeight w:val="1060"/>
+        </w:trPr>
+        <w:tc>
+          <w:tcPr>
+            <w:tcW w:w="3261" w:type="dxa"/>
+          </w:tcPr>
+          <w:p>
+            <w:pPr>
+              <w:spacing w:before="0" w:line="240" w:lineRule="auto"/>
+              <w:ind w:left="29"/>
+              <w:rPr>
+                <w:rFonts w:cs="Arial"/>
+                <w:b/>
+                <w:bCs/>
+                <w:color w:val="000000"/>
+                <w:sz w:val="28"/>
+                <w:szCs w:val="28"/>
+              </w:rPr>
+            </w:pPr>
+            <w:r>
+              <w:rPr>
+                <w:rFonts w:cs="Arial"/>
+                <w:b/>
+                <w:bCs/>
+                <w:color w:val="000000"/>
+                <w:sz w:val="28"/>
+                <w:szCs w:val="28"/>
+              </w:rPr>
+              <w:t>75)</w:t>
+            </w:r>
+            <w:r>
+              <w:rPr>
+                <w:rFonts w:cs="Arial"/>
+                <w:b/>
+                <w:bCs/>
+                <w:color w:val="000000"/>
+                <w:sz w:val="28"/>
+                <w:szCs w:val="28"/>
+              </w:rPr>
+              <w:tab/>
+              <w:t xml:space="preserve">1.7.7.2(63)-  </w:t>
+            </w:r>
+          </w:p>
+          <w:p>
+            <w:pPr>
+              <w:spacing w:before="0" w:line="240" w:lineRule="auto"/>
+              <w:ind w:left="29"/>
+              <w:rPr>
+                <w:rFonts w:cs="Arial"/>
+                <w:color w:val="000000"/>
+                <w:sz w:val="28"/>
+                <w:szCs w:val="32"/>
+              </w:rPr>
+            </w:pPr>
+            <w:r>
+              <w:rPr>
+                <w:rFonts w:cs="Arial"/>
+                <w:b/>
+                <w:bCs/>
+                <w:sz w:val="28"/>
+                <w:szCs w:val="28"/>
+              </w:rPr>
+              <w:t xml:space="preserve">At </w:t>
+            </w:r>
+            <w:r>
+              <w:rPr>
+                <w:rFonts w:cs="Arial"/>
+                <w:b/>
+                <w:bCs/>
+                <w:sz w:val="28"/>
+                <w:szCs w:val="28"/>
+              </w:rPr>
+              <w:t>2</w:t>
+            </w:r>
+            <w:r>
+              <w:rPr>
+                <w:rFonts w:cs="Arial"/>
+                <w:b/>
+                <w:bCs/>
+                <w:sz w:val="28"/>
+                <w:szCs w:val="28"/>
+              </w:rPr>
+              <w:t xml:space="preserve"> place</w:t>
+            </w:r>
+            <w:r>
+              <w:rPr>
+                <w:rFonts w:cs="Arial"/>
+                <w:b/>
+                <w:bCs/>
+                <w:sz w:val="28"/>
+                <w:szCs w:val="28"/>
+              </w:rPr>
+              <w:t>s</w:t>
+            </w:r>
+          </w:p>
+        </w:tc>
+        <w:tc>
+          <w:tcPr>
+            <w:tcW w:w="5103" w:type="dxa"/>
+          </w:tcPr>
+          <w:p>
+            <w:pPr>
+              <w:spacing w:before="0" w:line="240" w:lineRule="auto"/>
+              <w:rPr>
                 <w:rFonts w:ascii="BRH Malayalam Extra" w:hAnsi="BRH Malayalam Extra" w:cs="BRH Malayalam Extra"/>
                 <w:sz w:val="28"/>
                 <w:szCs w:val="36"/>
               </w:rPr>
             </w:pPr>
-            <w:proofErr w:type="spellStart"/>
             <w:r>
               <w:rPr>
                 <w:rFonts w:ascii="BRH Malayalam Extra" w:hAnsi="BRH Malayalam Extra" w:cs="BRH Malayalam Extra"/>
@@ -647,19 +882,17 @@
                 <w:sz w:val="32"/>
                 <w:szCs w:val="44"/>
               </w:rPr>
-              <w:t>eöe</w:t>
-            </w:r>
-            <w:proofErr w:type="spellEnd"/>
+              <w:t>eöe—¥jx A</w:t>
+            </w:r>
             <w:r>
               <w:rPr>
                 <w:rFonts w:ascii="BRH Malayalam Extra" w:hAnsi="BRH Malayalam Extra" w:cs="BRH Malayalam Extra"/>
                 <w:color w:val="000000"/>
-                <w:sz w:val="32"/>
+                <w:sz w:val="25"/>
                 <w:szCs w:val="44"/>
               </w:rPr>
-              <w:t>—¥</w:t>
-            </w:r>
-            <w:proofErr w:type="spellStart"/>
+              <w:t>–</w:t>
+            </w:r>
             <w:r>
               <w:rPr>
                 <w:rFonts w:ascii="BRH Malayalam Extra" w:hAnsi="BRH Malayalam Extra" w:cs="BRH Malayalam Extra"/>
@@ -667,27 +900,86 @@
                 <w:sz w:val="32"/>
                 <w:szCs w:val="44"/>
               </w:rPr>
-              <w:t>jx</w:t>
-            </w:r>
-            <w:proofErr w:type="spellEnd"/>
+              <w:t>²</w:t>
+            </w:r>
             <w:r>
               <w:rPr>
                 <w:rFonts w:ascii="BRH Malayalam Extra" w:hAnsi="BRH Malayalam Extra" w:cs="BRH Malayalam Extra"/>
                 <w:color w:val="000000"/>
                 <w:sz w:val="32"/>
                 <w:szCs w:val="44"/>
+                <w:highlight w:val="yellow"/>
+              </w:rPr>
+              <w:t>¥jx— A</w:t>
+            </w:r>
+            <w:r>
+              <w:rPr>
+                <w:rFonts w:ascii="BRH Malayalam Extra" w:hAnsi="BRH Malayalam Extra" w:cs="BRH Malayalam Extra"/>
+                <w:color w:val="000000"/>
+                <w:sz w:val="25"/>
+                <w:szCs w:val="44"/>
+              </w:rPr>
+              <w:t>–</w:t>
+            </w:r>
+            <w:r>
+              <w:rPr>
+                <w:rFonts w:ascii="BRH Malayalam Extra" w:hAnsi="BRH Malayalam Extra" w:cs="BRH Malayalam Extra"/>
+                <w:color w:val="000000"/>
+                <w:sz w:val="32"/>
+                <w:szCs w:val="44"/>
+              </w:rPr>
+              <w:t>²j</w:t>
+            </w:r>
+            <w:r>
+              <w:rPr>
+                <w:rFonts w:ascii="BRH Malayalam Extra" w:hAnsi="BRH Malayalam Extra" w:cs="BRH Malayalam Extra"/>
+                <w:color w:val="000000"/>
+                <w:sz w:val="25"/>
+                <w:szCs w:val="44"/>
+              </w:rPr>
+              <w:t>–</w:t>
+            </w:r>
+            <w:r>
+              <w:rPr>
+                <w:rFonts w:ascii="BRH Malayalam Extra" w:hAnsi="BRH Malayalam Extra" w:cs="BRH Malayalam Extra"/>
+                <w:color w:val="000000"/>
+                <w:sz w:val="32"/>
+                <w:szCs w:val="44"/>
+              </w:rPr>
+              <w:t>J</w:t>
+            </w:r>
+            <w:r>
+              <w:rPr>
+                <w:rFonts w:ascii="BRH Devanagari Extra" w:hAnsi="BRH Devanagari Extra" w:cs="BRH Devanagari Extra"/>
+                <w:color w:val="000000"/>
+                <w:sz w:val="32"/>
+                <w:szCs w:val="40"/>
               </w:rPr>
               <w:t xml:space="preserve"> </w:t>
             </w:r>
-            <w:bookmarkStart w:id="0" w:name="_GoBack"/>
-            <w:r>
+          </w:p>
+        </w:tc>
+        <w:tc>
+          <w:tcPr>
+            <w:tcW w:w="5504" w:type="dxa"/>
+          </w:tcPr>
+          <w:p>
+            <w:pPr>
+              <w:spacing w:before="0" w:line="240" w:lineRule="auto"/>
               <w:rPr>
                 <w:rFonts w:ascii="BRH Malayalam Extra" w:hAnsi="BRH Malayalam Extra" w:cs="BRH Malayalam Extra"/>
+                <w:sz w:val="28"/>
+                <w:szCs w:val="36"/>
+              </w:rPr>
+            </w:pPr>
+            <w:r>
+              <w:rPr>
+                <w:rFonts w:ascii="BRH Malayalam Extra" w:hAnsi="BRH Malayalam Extra" w:cs="BRH Malayalam Extra"/>
                 <w:color w:val="000000"/>
                 <w:sz w:val="32"/>
                 <w:szCs w:val="44"/>
               </w:rPr>
-              <w:t>A</w:t>
+              <w:t>eöe—¥jx A</w:t>
             </w:r>
             <w:r>
               <w:rPr>
@@ -764,7 +1056,6 @@
               </w:rPr>
               <w:t>J</w:t>
             </w:r>
-            <w:bookmarkEnd w:id="0"/>
             <w:r>
               <w:rPr>
                 <w:rFonts w:ascii="BRH Devanagari Extra" w:hAnsi="BRH Devanagari Extra" w:cs="BRH Devanagari Extra"/>
@@ -774,7 +1065,6 @@
               </w:rPr>
               <w:t xml:space="preserve"> (</w:t>
             </w:r>
-            <w:proofErr w:type="spellStart"/>
             <w:r>
               <w:rPr>
                 <w:rFonts w:cs="Arial"/>
@@ -782,29 +1072,8 @@
                 <w:sz w:val="32"/>
                 <w:szCs w:val="40"/>
               </w:rPr>
-              <w:t>self elision</w:t>
-            </w:r>
-            <w:proofErr w:type="spellEnd"/>
-            <w:r>
-              <w:rPr>
-                <w:rFonts w:cs="Arial"/>
-                <w:color w:val="000000"/>
-                <w:sz w:val="32"/>
-                <w:szCs w:val="40"/>
-              </w:rPr>
-              <w:t xml:space="preserve"> for “</w:t>
-            </w:r>
-            <w:proofErr w:type="spellStart"/>
-            <w:r>
-              <w:rPr>
-                <w:rFonts w:cs="Arial"/>
-                <w:color w:val="000000"/>
-                <w:sz w:val="32"/>
-                <w:szCs w:val="40"/>
-              </w:rPr>
-              <w:t>agnayaH</w:t>
-            </w:r>
-            <w:proofErr w:type="spellEnd"/>
+              <w:t>self elision for “agnayaH</w:t>
+            </w:r>
             <w:r>
               <w:rPr>
                 <w:rFonts w:cs="Arial"/>
@@ -885,7 +1154,6 @@
         </w:rPr>
         <w:t xml:space="preserve">TS </w:t>
       </w:r>
-      <w:proofErr w:type="spellStart"/>
       <w:r>
         <w:rPr>
           <w:b/>
@@ -896,7 +1164,6 @@
         </w:rPr>
         <w:t>Ghanam</w:t>
       </w:r>
-      <w:proofErr w:type="spellEnd"/>
       <w:r>
         <w:rPr>
           <w:b/>
@@ -995,18 +1262,7 @@
           <w:szCs w:val="32"/>
           <w:u w:val="single"/>
         </w:rPr>
-        <w:t xml:space="preserve">Prior </w:t>
-      </w:r>
-      <w:proofErr w:type="gramStart"/>
-      <w:r>
-        <w:rPr>
-          <w:b/>
-          <w:bCs/>
-          <w:sz w:val="32"/>
-          <w:szCs w:val="32"/>
-          <w:u w:val="single"/>
-        </w:rPr>
-        <w:t xml:space="preserve">to </w:t>
+        <w:t xml:space="preserve">Prior to </w:t>
       </w:r>
       <w:r>
         <w:rPr>
@@ -1019,7 +1275,6 @@
         </w:rPr>
         <w:t>????</w:t>
       </w:r>
-      <w:proofErr w:type="gramEnd"/>
     </w:p>
     <w:p>
       <w:pPr>
@@ -1332,7 +1587,7 @@
 </file>
 
 <file path=word/endnotes.xml><?xml version="1.0" encoding="utf-8"?>
-<w:endnotes xmlns:wpc="http://schemas.microsoft.com/office/word/2010/wordprocessingCanvas" xmlns:cx="http://schemas.microsoft.com/office/drawing/2014/chartex" xmlns:cx1="http://schemas.microsoft.com/office/drawing/2015/9/8/chartex" xmlns:mc="http://schemas.openxmlformats.org/markup-compatibility/2006" xmlns:o="urn:schemas-microsoft-com:office:office" xmlns:r="http://schemas.openxmlformats.org/officeDocument/2006/relationships" xmlns:m="http://schemas.openxmlformats.org/officeDocument/2006/math" xmlns:v="urn:schemas-microsoft-com:vml" xmlns:wp14="http://schemas.microsoft.com/office/word/2010/wordprocessingDrawing" xmlns:wp="http://schemas.openxmlformats.org/drawingml/2006/wordprocessingDrawing" xmlns:w10="urn:schemas-microsoft-com:office:word" xmlns:w="http://schemas.openxmlformats.org/wordprocessingml/2006/main" xmlns:w14="http://schemas.microsoft.com/office/word/2010/wordml" xmlns:w15="http://schemas.microsoft.com/office/word/2012/wordml" xmlns:w16se="http://schemas.microsoft.com/office/word/2015/wordml/symex" xmlns:wpg="http://schemas.microsoft.com/office/word/2010/wordprocessingGroup" xmlns:wpi="http://schemas.microsoft.com/office/word/2010/wordprocessingInk" xmlns:wne="http://schemas.microsoft.com/office/word/2006/wordml" xmlns:wps="http://schemas.microsoft.com/office/word/2010/wordprocessingShape" mc:Ignorable="w14 w15 w16se wp14">
+<w:endnotes xmlns:wpc="http://schemas.microsoft.com/office/word/2010/wordprocessingCanvas" xmlns:cx="http://schemas.microsoft.com/office/drawing/2014/chartex" xmlns:cx1="http://schemas.microsoft.com/office/drawing/2015/9/8/chartex" xmlns:cx2="http://schemas.microsoft.com/office/drawing/2015/10/21/chartex" xmlns:cx3="http://schemas.microsoft.com/office/drawing/2016/5/9/chartex" xmlns:cx4="http://schemas.microsoft.com/office/drawing/2016/5/10/chartex" xmlns:cx5="http://schemas.microsoft.com/office/drawing/2016/5/11/chartex" xmlns:cx6="http://schemas.microsoft.com/office/drawing/2016/5/12/chartex" xmlns:cx7="http://schemas.microsoft.com/office/drawing/2016/5/13/chartex" xmlns:cx8="http://schemas.microsoft.com/office/drawing/2016/5/14/chartex" xmlns:mc="http://schemas.openxmlformats.org/markup-compatibility/2006" xmlns:aink="http://schemas.microsoft.com/office/drawing/2016/ink" xmlns:am3d="http://schemas.microsoft.com/office/drawing/2017/model3d" xmlns:o="urn:schemas-microsoft-com:office:office" xmlns:oel="http://schemas.microsoft.com/office/2019/extlst" xmlns:r="http://schemas.openxmlformats.org/officeDocument/2006/relationships" xmlns:m="http://schemas.openxmlformats.org/officeDocument/2006/math" xmlns:v="urn:schemas-microsoft-com:vml" xmlns:wp14="http://schemas.microsoft.com/office/word/2010/wordprocessingDrawing" xmlns:wp="http://schemas.openxmlformats.org/drawingml/2006/wordprocessingDrawing" xmlns:w10="urn:schemas-microsoft-com:office:word" xmlns:w="http://schemas.openxmlformats.org/wordprocessingml/2006/main" xmlns:w14="http://schemas.microsoft.com/office/word/2010/wordml" xmlns:w15="http://schemas.microsoft.com/office/word/2012/wordml" xmlns:w16cex="http://schemas.microsoft.com/office/word/2018/wordml/cex" xmlns:w16cid="http://schemas.microsoft.com/office/word/2016/wordml/cid" xmlns:w16="http://schemas.microsoft.com/office/word/2018/wordml" xmlns:w16sdtdh="http://schemas.microsoft.com/office/word/2020/wordml/sdtdatahash" xmlns:w16se="http://schemas.microsoft.com/office/word/2015/wordml/symex" xmlns:wpg="http://schemas.microsoft.com/office/word/2010/wordprocessingGroup" xmlns:wpi="http://schemas.microsoft.com/office/word/2010/wordprocessingInk" xmlns:wne="http://schemas.microsoft.com/office/word/2006/wordml" xmlns:wps="http://schemas.microsoft.com/office/word/2010/wordprocessingShape" mc:Ignorable="w14 w15 w16se w16cid w16 w16cex w16sdtdh wp14">
   <w:endnote w:type="separator" w:id="-1">
     <w:p>
       <w:pPr>
@@ -1357,7 +1612,7 @@
 </file>
 
 <file path=word/footer1.xml><?xml version="1.0" encoding="utf-8"?>
-<w:ftr xmlns:wpc="http://schemas.microsoft.com/office/word/2010/wordprocessingCanvas" xmlns:cx="http://schemas.microsoft.com/office/drawing/2014/chartex" xmlns:cx1="http://schemas.microsoft.com/office/drawing/2015/9/8/chartex" xmlns:mc="http://schemas.openxmlformats.org/markup-compatibility/2006" xmlns:o="urn:schemas-microsoft-com:office:office" xmlns:r="http://schemas.openxmlformats.org/officeDocument/2006/relationships" xmlns:m="http://schemas.openxmlformats.org/officeDocument/2006/math" xmlns:v="urn:schemas-microsoft-com:vml" xmlns:wp14="http://schemas.microsoft.com/office/word/2010/wordprocessingDrawing" xmlns:wp="http://schemas.openxmlformats.org/drawingml/2006/wordprocessingDrawing" xmlns:w10="urn:schemas-microsoft-com:office:word" xmlns:w="http://schemas.openxmlformats.org/wordprocessingml/2006/main" xmlns:w14="http://schemas.microsoft.com/office/word/2010/wordml" xmlns:w15="http://schemas.microsoft.com/office/word/2012/wordml" xmlns:w16se="http://schemas.microsoft.com/office/word/2015/wordml/symex" xmlns:wpg="http://schemas.microsoft.com/office/word/2010/wordprocessingGroup" xmlns:wpi="http://schemas.microsoft.com/office/word/2010/wordprocessingInk" xmlns:wne="http://schemas.microsoft.com/office/word/2006/wordml" xmlns:wps="http://schemas.microsoft.com/office/word/2010/wordprocessingShape" mc:Ignorable="w14 w15 w16se wp14">
+<w:ftr xmlns:wpc="http://schemas.microsoft.com/office/word/2010/wordprocessingCanvas" xmlns:cx="http://schemas.microsoft.com/office/drawing/2014/chartex" xmlns:cx1="http://schemas.microsoft.com/office/drawing/2015/9/8/chartex" xmlns:cx2="http://schemas.microsoft.com/office/drawing/2015/10/21/chartex" xmlns:cx3="http://schemas.microsoft.com/office/drawing/2016/5/9/chartex" xmlns:cx4="http://schemas.microsoft.com/office/drawing/2016/5/10/chartex" xmlns:cx5="http://schemas.microsoft.com/office/drawing/2016/5/11/chartex" xmlns:cx6="http://schemas.microsoft.com/office/drawing/2016/5/12/chartex" xmlns:cx7="http://schemas.microsoft.com/office/drawing/2016/5/13/chartex" xmlns:cx8="http://schemas.microsoft.com/office/drawing/2016/5/14/chartex" xmlns:mc="http://schemas.openxmlformats.org/markup-compatibility/2006" xmlns:aink="http://schemas.microsoft.com/office/drawing/2016/ink" xmlns:am3d="http://schemas.microsoft.com/office/drawing/2017/model3d" xmlns:o="urn:schemas-microsoft-com:office:office" xmlns:oel="http://schemas.microsoft.com/office/2019/extlst" xmlns:r="http://schemas.openxmlformats.org/officeDocument/2006/relationships" xmlns:m="http://schemas.openxmlformats.org/officeDocument/2006/math" xmlns:v="urn:schemas-microsoft-com:vml" xmlns:wp14="http://schemas.microsoft.com/office/word/2010/wordprocessingDrawing" xmlns:wp="http://schemas.openxmlformats.org/drawingml/2006/wordprocessingDrawing" xmlns:w10="urn:schemas-microsoft-com:office:word" xmlns:w="http://schemas.openxmlformats.org/wordprocessingml/2006/main" xmlns:w14="http://schemas.microsoft.com/office/word/2010/wordml" xmlns:w15="http://schemas.microsoft.com/office/word/2012/wordml" xmlns:w16cex="http://schemas.microsoft.com/office/word/2018/wordml/cex" xmlns:w16cid="http://schemas.microsoft.com/office/word/2016/wordml/cid" xmlns:w16="http://schemas.microsoft.com/office/word/2018/wordml" xmlns:w16sdtdh="http://schemas.microsoft.com/office/word/2020/wordml/sdtdatahash" xmlns:w16se="http://schemas.microsoft.com/office/word/2015/wordml/symex" xmlns:wpg="http://schemas.microsoft.com/office/word/2010/wordprocessingGroup" xmlns:wpi="http://schemas.microsoft.com/office/word/2010/wordprocessingInk" xmlns:wne="http://schemas.microsoft.com/office/word/2006/wordml" xmlns:wps="http://schemas.microsoft.com/office/word/2010/wordprocessingShape" mc:Ignorable="w14 w15 w16se w16cid w16 w16cex w16sdtdh wp14">
   <w:p>
     <w:pPr>
       <w:pBdr>
@@ -1538,7 +1793,7 @@
 </file>
 
 <file path=word/footer2.xml><?xml version="1.0" encoding="utf-8"?>
-<w:ftr xmlns:wpc="http://schemas.microsoft.com/office/word/2010/wordprocessingCanvas" xmlns:cx="http://schemas.microsoft.com/office/drawing/2014/chartex" xmlns:cx1="http://schemas.microsoft.com/office/drawing/2015/9/8/chartex" xmlns:mc="http://schemas.openxmlformats.org/markup-compatibility/2006" xmlns:o="urn:schemas-microsoft-com:office:office" xmlns:r="http://schemas.openxmlformats.org/officeDocument/2006/relationships" xmlns:m="http://schemas.openxmlformats.org/officeDocument/2006/math" xmlns:v="urn:schemas-microsoft-com:vml" xmlns:wp14="http://schemas.microsoft.com/office/word/2010/wordprocessingDrawing" xmlns:wp="http://schemas.openxmlformats.org/drawingml/2006/wordprocessingDrawing" xmlns:w10="urn:schemas-microsoft-com:office:word" xmlns:w="http://schemas.openxmlformats.org/wordprocessingml/2006/main" xmlns:w14="http://schemas.microsoft.com/office/word/2010/wordml" xmlns:w15="http://schemas.microsoft.com/office/word/2012/wordml" xmlns:w16se="http://schemas.microsoft.com/office/word/2015/wordml/symex" xmlns:wpg="http://schemas.microsoft.com/office/word/2010/wordprocessingGroup" xmlns:wpi="http://schemas.microsoft.com/office/word/2010/wordprocessingInk" xmlns:wne="http://schemas.microsoft.com/office/word/2006/wordml" xmlns:wps="http://schemas.microsoft.com/office/word/2010/wordprocessingShape" mc:Ignorable="w14 w15 w16se wp14">
+<w:ftr xmlns:wpc="http://schemas.microsoft.com/office/word/2010/wordprocessingCanvas" xmlns:cx="http://schemas.microsoft.com/office/drawing/2014/chartex" xmlns:cx1="http://schemas.microsoft.com/office/drawing/2015/9/8/chartex" xmlns:cx2="http://schemas.microsoft.com/office/drawing/2015/10/21/chartex" xmlns:cx3="http://schemas.microsoft.com/office/drawing/2016/5/9/chartex" xmlns:cx4="http://schemas.microsoft.com/office/drawing/2016/5/10/chartex" xmlns:cx5="http://schemas.microsoft.com/office/drawing/2016/5/11/chartex" xmlns:cx6="http://schemas.microsoft.com/office/drawing/2016/5/12/chartex" xmlns:cx7="http://schemas.microsoft.com/office/drawing/2016/5/13/chartex" xmlns:cx8="http://schemas.microsoft.com/office/drawing/2016/5/14/chartex" xmlns:mc="http://schemas.openxmlformats.org/markup-compatibility/2006" xmlns:aink="http://schemas.microsoft.com/office/drawing/2016/ink" xmlns:am3d="http://schemas.microsoft.com/office/drawing/2017/model3d" xmlns:o="urn:schemas-microsoft-com:office:office" xmlns:oel="http://schemas.microsoft.com/office/2019/extlst" xmlns:r="http://schemas.openxmlformats.org/officeDocument/2006/relationships" xmlns:m="http://schemas.openxmlformats.org/officeDocument/2006/math" xmlns:v="urn:schemas-microsoft-com:vml" xmlns:wp14="http://schemas.microsoft.com/office/word/2010/wordprocessingDrawing" xmlns:wp="http://schemas.openxmlformats.org/drawingml/2006/wordprocessingDrawing" xmlns:w10="urn:schemas-microsoft-com:office:word" xmlns:w="http://schemas.openxmlformats.org/wordprocessingml/2006/main" xmlns:w14="http://schemas.microsoft.com/office/word/2010/wordml" xmlns:w15="http://schemas.microsoft.com/office/word/2012/wordml" xmlns:w16cex="http://schemas.microsoft.com/office/word/2018/wordml/cex" xmlns:w16cid="http://schemas.microsoft.com/office/word/2016/wordml/cid" xmlns:w16="http://schemas.microsoft.com/office/word/2018/wordml" xmlns:w16sdtdh="http://schemas.microsoft.com/office/word/2020/wordml/sdtdatahash" xmlns:w16se="http://schemas.microsoft.com/office/word/2015/wordml/symex" xmlns:wpg="http://schemas.microsoft.com/office/word/2010/wordprocessingGroup" xmlns:wpi="http://schemas.microsoft.com/office/word/2010/wordprocessingInk" xmlns:wne="http://schemas.microsoft.com/office/word/2006/wordml" xmlns:wps="http://schemas.microsoft.com/office/word/2010/wordprocessingShape" mc:Ignorable="w14 w15 w16se w16cid w16 w16cex w16sdtdh wp14">
   <w:p>
     <w:pPr>
       <w:pBdr>
@@ -1733,7 +1988,7 @@
 </file>
 
 <file path=word/footnotes.xml><?xml version="1.0" encoding="utf-8"?>
-<w:footnotes xmlns:wpc="http://schemas.microsoft.com/office/word/2010/wordprocessingCanvas" xmlns:cx="http://schemas.microsoft.com/office/drawing/2014/chartex" xmlns:cx1="http://schemas.microsoft.com/office/drawing/2015/9/8/chartex" xmlns:mc="http://schemas.openxmlformats.org/markup-compatibility/2006" xmlns:o="urn:schemas-microsoft-com:office:office" xmlns:r="http://schemas.openxmlformats.org/officeDocument/2006/relationships" xmlns:m="http://schemas.openxmlformats.org/officeDocument/2006/math" xmlns:v="urn:schemas-microsoft-com:vml" xmlns:wp14="http://schemas.microsoft.com/office/word/2010/wordprocessingDrawing" xmlns:wp="http://schemas.openxmlformats.org/drawingml/2006/wordprocessingDrawing" xmlns:w10="urn:schemas-microsoft-com:office:word" xmlns:w="http://schemas.openxmlformats.org/wordprocessingml/2006/main" xmlns:w14="http://schemas.microsoft.com/office/word/2010/wordml" xmlns:w15="http://schemas.microsoft.com/office/word/2012/wordml" xmlns:w16se="http://schemas.microsoft.com/office/word/2015/wordml/symex" xmlns:wpg="http://schemas.microsoft.com/office/word/2010/wordprocessingGroup" xmlns:wpi="http://schemas.microsoft.com/office/word/2010/wordprocessingInk" xmlns:wne="http://schemas.microsoft.com/office/word/2006/wordml" xmlns:wps="http://schemas.microsoft.com/office/word/2010/wordprocessingShape" mc:Ignorable="w14 w15 w16se wp14">
+<w:footnotes xmlns:wpc="http://schemas.microsoft.com/office/word/2010/wordprocessingCanvas" xmlns:cx="http://schemas.microsoft.com/office/drawing/2014/chartex" xmlns:cx1="http://schemas.microsoft.com/office/drawing/2015/9/8/chartex" xmlns:cx2="http://schemas.microsoft.com/office/drawing/2015/10/21/chartex" xmlns:cx3="http://schemas.microsoft.com/office/drawing/2016/5/9/chartex" xmlns:cx4="http://schemas.microsoft.com/office/drawing/2016/5/10/chartex" xmlns:cx5="http://schemas.microsoft.com/office/drawing/2016/5/11/chartex" xmlns:cx6="http://schemas.microsoft.com/office/drawing/2016/5/12/chartex" xmlns:cx7="http://schemas.microsoft.com/office/drawing/2016/5/13/chartex" xmlns:cx8="http://schemas.microsoft.com/office/drawing/2016/5/14/chartex" xmlns:mc="http://schemas.openxmlformats.org/markup-compatibility/2006" xmlns:aink="http://schemas.microsoft.com/office/drawing/2016/ink" xmlns:am3d="http://schemas.microsoft.com/office/drawing/2017/model3d" xmlns:o="urn:schemas-microsoft-com:office:office" xmlns:oel="http://schemas.microsoft.com/office/2019/extlst" xmlns:r="http://schemas.openxmlformats.org/officeDocument/2006/relationships" xmlns:m="http://schemas.openxmlformats.org/officeDocument/2006/math" xmlns:v="urn:schemas-microsoft-com:vml" xmlns:wp14="http://schemas.microsoft.com/office/word/2010/wordprocessingDrawing" xmlns:wp="http://schemas.openxmlformats.org/drawingml/2006/wordprocessingDrawing" xmlns:w10="urn:schemas-microsoft-com:office:word" xmlns:w="http://schemas.openxmlformats.org/wordprocessingml/2006/main" xmlns:w14="http://schemas.microsoft.com/office/word/2010/wordml" xmlns:w15="http://schemas.microsoft.com/office/word/2012/wordml" xmlns:w16cex="http://schemas.microsoft.com/office/word/2018/wordml/cex" xmlns:w16cid="http://schemas.microsoft.com/office/word/2016/wordml/cid" xmlns:w16="http://schemas.microsoft.com/office/word/2018/wordml" xmlns:w16sdtdh="http://schemas.microsoft.com/office/word/2020/wordml/sdtdatahash" xmlns:w16se="http://schemas.microsoft.com/office/word/2015/wordml/symex" xmlns:wpg="http://schemas.microsoft.com/office/word/2010/wordprocessingGroup" xmlns:wpi="http://schemas.microsoft.com/office/word/2010/wordprocessingInk" xmlns:wne="http://schemas.microsoft.com/office/word/2006/wordml" xmlns:wps="http://schemas.microsoft.com/office/word/2010/wordprocessingShape" mc:Ignorable="w14 w15 w16se w16cid w16 w16cex w16sdtdh wp14">
   <w:footnote w:type="separator" w:id="-1">
     <w:p>
       <w:pPr>
@@ -1758,7 +2013,7 @@
 </file>
 
 <file path=word/header1.xml><?xml version="1.0" encoding="utf-8"?>
-<w:hdr xmlns:wpc="http://schemas.microsoft.com/office/word/2010/wordprocessingCanvas" xmlns:cx="http://schemas.microsoft.com/office/drawing/2014/chartex" xmlns:cx1="http://schemas.microsoft.com/office/drawing/2015/9/8/chartex" xmlns:mc="http://schemas.openxmlformats.org/markup-compatibility/2006" xmlns:o="urn:schemas-microsoft-com:office:office" xmlns:r="http://schemas.openxmlformats.org/officeDocument/2006/relationships" xmlns:m="http://schemas.openxmlformats.org/officeDocument/2006/math" xmlns:v="urn:schemas-microsoft-com:vml" xmlns:wp14="http://schemas.microsoft.com/office/word/2010/wordprocessingDrawing" xmlns:wp="http://schemas.openxmlformats.org/drawingml/2006/wordprocessingDrawing" xmlns:w10="urn:schemas-microsoft-com:office:word" xmlns:w="http://schemas.openxmlformats.org/wordprocessingml/2006/main" xmlns:w14="http://schemas.microsoft.com/office/word/2010/wordml" xmlns:w15="http://schemas.microsoft.com/office/word/2012/wordml" xmlns:w16se="http://schemas.microsoft.com/office/word/2015/wordml/symex" xmlns:wpg="http://schemas.microsoft.com/office/word/2010/wordprocessingGroup" xmlns:wpi="http://schemas.microsoft.com/office/word/2010/wordprocessingInk" xmlns:wne="http://schemas.microsoft.com/office/word/2006/wordml" xmlns:wps="http://schemas.microsoft.com/office/word/2010/wordprocessingShape" mc:Ignorable="w14 w15 w16se wp14">
+<w:hdr xmlns:wpc="http://schemas.microsoft.com/office/word/2010/wordprocessingCanvas" xmlns:cx="http://schemas.microsoft.com/office/drawing/2014/chartex" xmlns:cx1="http://schemas.microsoft.com/office/drawing/2015/9/8/chartex" xmlns:cx2="http://schemas.microsoft.com/office/drawing/2015/10/21/chartex" xmlns:cx3="http://schemas.microsoft.com/office/drawing/2016/5/9/chartex" xmlns:cx4="http://schemas.microsoft.com/office/drawing/2016/5/10/chartex" xmlns:cx5="http://schemas.microsoft.com/office/drawing/2016/5/11/chartex" xmlns:cx6="http://schemas.microsoft.com/office/drawing/2016/5/12/chartex" xmlns:cx7="http://schemas.microsoft.com/office/drawing/2016/5/13/chartex" xmlns:cx8="http://schemas.microsoft.com/office/drawing/2016/5/14/chartex" xmlns:mc="http://schemas.openxmlformats.org/markup-compatibility/2006" xmlns:aink="http://schemas.microsoft.com/office/drawing/2016/ink" xmlns:am3d="http://schemas.microsoft.com/office/drawing/2017/model3d" xmlns:o="urn:schemas-microsoft-com:office:office" xmlns:oel="http://schemas.microsoft.com/office/2019/extlst" xmlns:r="http://schemas.openxmlformats.org/officeDocument/2006/relationships" xmlns:m="http://schemas.openxmlformats.org/officeDocument/2006/math" xmlns:v="urn:schemas-microsoft-com:vml" xmlns:wp14="http://schemas.microsoft.com/office/word/2010/wordprocessingDrawing" xmlns:wp="http://schemas.openxmlformats.org/drawingml/2006/wordprocessingDrawing" xmlns:w10="urn:schemas-microsoft-com:office:word" xmlns:w="http://schemas.openxmlformats.org/wordprocessingml/2006/main" xmlns:w14="http://schemas.microsoft.com/office/word/2010/wordml" xmlns:w15="http://schemas.microsoft.com/office/word/2012/wordml" xmlns:w16cex="http://schemas.microsoft.com/office/word/2018/wordml/cex" xmlns:w16cid="http://schemas.microsoft.com/office/word/2016/wordml/cid" xmlns:w16="http://schemas.microsoft.com/office/word/2018/wordml" xmlns:w16sdtdh="http://schemas.microsoft.com/office/word/2020/wordml/sdtdatahash" xmlns:w16se="http://schemas.microsoft.com/office/word/2015/wordml/symex" xmlns:wpg="http://schemas.microsoft.com/office/word/2010/wordprocessingGroup" xmlns:wpi="http://schemas.microsoft.com/office/word/2010/wordprocessingInk" xmlns:wne="http://schemas.microsoft.com/office/word/2006/wordml" xmlns:wps="http://schemas.microsoft.com/office/word/2010/wordprocessingShape" mc:Ignorable="w14 w15 w16se w16cid w16 w16cex w16sdtdh wp14">
   <w:p>
     <w:pPr>
       <w:pStyle w:val="Header"/>
@@ -1779,7 +2034,7 @@
 </file>
 
 <file path=word/header2.xml><?xml version="1.0" encoding="utf-8"?>
-<w:hdr xmlns:wpc="http://schemas.microsoft.com/office/word/2010/wordprocessingCanvas" xmlns:cx="http://schemas.microsoft.com/office/drawing/2014/chartex" xmlns:cx1="http://schemas.microsoft.com/office/drawing/2015/9/8/chartex" xmlns:mc="http://schemas.openxmlformats.org/markup-compatibility/2006" xmlns:o="urn:schemas-microsoft-com:office:office" xmlns:r="http://schemas.openxmlformats.org/officeDocument/2006/relationships" xmlns:m="http://schemas.openxmlformats.org/officeDocument/2006/math" xmlns:v="urn:schemas-microsoft-com:vml" xmlns:wp14="http://schemas.microsoft.com/office/word/2010/wordprocessingDrawing" xmlns:wp="http://schemas.openxmlformats.org/drawingml/2006/wordprocessingDrawing" xmlns:w10="urn:schemas-microsoft-com:office:word" xmlns:w="http://schemas.openxmlformats.org/wordprocessingml/2006/main" xmlns:w14="http://schemas.microsoft.com/office/word/2010/wordml" xmlns:w15="http://schemas.microsoft.com/office/word/2012/wordml" xmlns:w16se="http://schemas.microsoft.com/office/word/2015/wordml/symex" xmlns:wpg="http://schemas.microsoft.com/office/word/2010/wordprocessingGroup" xmlns:wpi="http://schemas.microsoft.com/office/word/2010/wordprocessingInk" xmlns:wne="http://schemas.microsoft.com/office/word/2006/wordml" xmlns:wps="http://schemas.microsoft.com/office/word/2010/wordprocessingShape" mc:Ignorable="w14 w15 w16se wp14">
+<w:hdr xmlns:wpc="http://schemas.microsoft.com/office/word/2010/wordprocessingCanvas" xmlns:cx="http://schemas.microsoft.com/office/drawing/2014/chartex" xmlns:cx1="http://schemas.microsoft.com/office/drawing/2015/9/8/chartex" xmlns:cx2="http://schemas.microsoft.com/office/drawing/2015/10/21/chartex" xmlns:cx3="http://schemas.microsoft.com/office/drawing/2016/5/9/chartex" xmlns:cx4="http://schemas.microsoft.com/office/drawing/2016/5/10/chartex" xmlns:cx5="http://schemas.microsoft.com/office/drawing/2016/5/11/chartex" xmlns:cx6="http://schemas.microsoft.com/office/drawing/2016/5/12/chartex" xmlns:cx7="http://schemas.microsoft.com/office/drawing/2016/5/13/chartex" xmlns:cx8="http://schemas.microsoft.com/office/drawing/2016/5/14/chartex" xmlns:mc="http://schemas.openxmlformats.org/markup-compatibility/2006" xmlns:aink="http://schemas.microsoft.com/office/drawing/2016/ink" xmlns:am3d="http://schemas.microsoft.com/office/drawing/2017/model3d" xmlns:o="urn:schemas-microsoft-com:office:office" xmlns:oel="http://schemas.microsoft.com/office/2019/extlst" xmlns:r="http://schemas.openxmlformats.org/officeDocument/2006/relationships" xmlns:m="http://schemas.openxmlformats.org/officeDocument/2006/math" xmlns:v="urn:schemas-microsoft-com:vml" xmlns:wp14="http://schemas.microsoft.com/office/word/2010/wordprocessingDrawing" xmlns:wp="http://schemas.openxmlformats.org/drawingml/2006/wordprocessingDrawing" xmlns:w10="urn:schemas-microsoft-com:office:word" xmlns:w="http://schemas.openxmlformats.org/wordprocessingml/2006/main" xmlns:w14="http://schemas.microsoft.com/office/word/2010/wordml" xmlns:w15="http://schemas.microsoft.com/office/word/2012/wordml" xmlns:w16cex="http://schemas.microsoft.com/office/word/2018/wordml/cex" xmlns:w16cid="http://schemas.microsoft.com/office/word/2016/wordml/cid" xmlns:w16="http://schemas.microsoft.com/office/word/2018/wordml" xmlns:w16sdtdh="http://schemas.microsoft.com/office/word/2020/wordml/sdtdatahash" xmlns:w16se="http://schemas.microsoft.com/office/word/2015/wordml/symex" xmlns:wpg="http://schemas.microsoft.com/office/word/2010/wordprocessingGroup" xmlns:wpi="http://schemas.microsoft.com/office/word/2010/wordprocessingInk" xmlns:wne="http://schemas.microsoft.com/office/word/2006/wordml" xmlns:wps="http://schemas.microsoft.com/office/word/2010/wordprocessingShape" mc:Ignorable="w14 w15 w16se w16cid w16 w16cex w16sdtdh wp14">
   <w:p>
     <w:pPr>
       <w:pStyle w:val="Header"/>
@@ -1792,7 +2047,7 @@
 </file>
 
 <file path=word/styles.xml><?xml version="1.0" encoding="utf-8"?>
-<w:styles xmlns:mc="http://schemas.openxmlformats.org/markup-compatibility/2006" xmlns:r="http://schemas.openxmlformats.org/officeDocument/2006/relationships" xmlns:w="http://schemas.openxmlformats.org/wordprocessingml/2006/main" xmlns:w14="http://schemas.microsoft.com/office/word/2010/wordml" xmlns:w15="http://schemas.microsoft.com/office/word/2012/wordml" xmlns:w16se="http://schemas.microsoft.com/office/word/2015/wordml/symex" mc:Ignorable="w14 w15 w16se">
+<w:styles xmlns:mc="http://schemas.openxmlformats.org/markup-compatibility/2006" xmlns:r="http://schemas.openxmlformats.org/officeDocument/2006/relationships" xmlns:w="http://schemas.openxmlformats.org/wordprocessingml/2006/main" xmlns:w14="http://schemas.microsoft.com/office/word/2010/wordml" xmlns:w15="http://schemas.microsoft.com/office/word/2012/wordml" xmlns:w16cex="http://schemas.microsoft.com/office/word/2018/wordml/cex" xmlns:w16cid="http://schemas.microsoft.com/office/word/2016/wordml/cid" xmlns:w16="http://schemas.microsoft.com/office/word/2018/wordml" xmlns:w16sdtdh="http://schemas.microsoft.com/office/word/2020/wordml/sdtdatahash" xmlns:w16se="http://schemas.microsoft.com/office/word/2015/wordml/symex" mc:Ignorable="w14 w15 w16se w16cid w16 w16cex w16sdtdh">
   <w:docDefaults>
     <w:rPrDefault>
       <w:rPr>
@@ -1802,7 +2057,7 @@
     </w:rPrDefault>
     <w:pPrDefault/>
   </w:docDefaults>
-  <w:latentStyles w:defLockedState="0" w:defUIPriority="99" w:defSemiHidden="0" w:defUnhideWhenUsed="0" w:defQFormat="0" w:count="371">
+  <w:latentStyles w:defLockedState="0" w:defUIPriority="99" w:defSemiHidden="0" w:defUnhideWhenUsed="0" w:defQFormat="0" w:count="376">
     <w:lsdException w:name="Normal" w:uiPriority="0" w:qFormat="1"/>
     <w:lsdException w:name="heading 1" w:uiPriority="9" w:qFormat="1"/>
     <w:lsdException w:name="heading 2" w:semiHidden="1" w:uiPriority="9" w:unhideWhenUsed="1" w:qFormat="1"/>
@@ -1908,7 +2163,6 @@
     <w:lsdException w:name="HTML Sample" w:semiHidden="1" w:unhideWhenUsed="1"/>
     <w:lsdException w:name="HTML Typewriter" w:semiHidden="1" w:unhideWhenUsed="1"/>
     <w:lsdException w:name="HTML Variable" w:semiHidden="1" w:unhideWhenUsed="1"/>
-    <w:lsdException w:name="Normal Table" w:semiHidden="1" w:unhideWhenUsed="1"/>
     <w:lsdException w:name="annotation subject" w:semiHidden="1" w:unhideWhenUsed="1"/>
     <w:lsdException w:name="No List" w:semiHidden="1" w:unhideWhenUsed="1"/>
     <w:lsdException w:name="Outline List 1" w:semiHidden="1" w:unhideWhenUsed="1"/>
@@ -1951,11 +2205,8 @@
     <w:lsdException w:name="Table Contemporary" w:semiHidden="1" w:unhideWhenUsed="1"/>
     <w:lsdException w:name="Table Elegant" w:semiHidden="1" w:unhideWhenUsed="1"/>
     <w:lsdException w:name="Table Professional" w:semiHidden="1" w:unhideWhenUsed="1"/>
-    <w:lsdException w:name="Table Subtle 1" w:semiHidden="1" w:unhideWhenUsed="1"/>
     <w:lsdException w:name="Table Subtle 2" w:semiHidden="1" w:unhideWhenUsed="1"/>
     <w:lsdException w:name="Table Web 1" w:semiHidden="1" w:unhideWhenUsed="1"/>
-    <w:lsdException w:name="Table Web 2" w:semiHidden="1" w:unhideWhenUsed="1"/>
-    <w:lsdException w:name="Table Web 3" w:semiHidden="1" w:unhideWhenUsed="1"/>
     <w:lsdException w:name="Balloon Text" w:semiHidden="1" w:unhideWhenUsed="1"/>
     <w:lsdException w:name="Table Grid" w:uiPriority="59"/>
     <w:lsdException w:name="Table Theme" w:semiHidden="1" w:unhideWhenUsed="1"/>
@@ -2174,6 +2425,11 @@
     <w:lsdException w:name="List Table 5 Dark Accent 6" w:uiPriority="50"/>
     <w:lsdException w:name="List Table 6 Colorful Accent 6" w:uiPriority="51"/>
     <w:lsdException w:name="List Table 7 Colorful Accent 6" w:uiPriority="52"/>
+    <w:lsdException w:name="Mention" w:semiHidden="1" w:unhideWhenUsed="1"/>
+    <w:lsdException w:name="Smart Hyperlink" w:semiHidden="1" w:unhideWhenUsed="1"/>
+    <w:lsdException w:name="Hashtag" w:semiHidden="1" w:unhideWhenUsed="1"/>
+    <w:lsdException w:name="Unresolved Mention" w:semiHidden="1" w:unhideWhenUsed="1"/>
+    <w:lsdException w:name="Smart Link" w:semiHidden="1" w:unhideWhenUsed="1"/>
   </w:latentStyles>
   <w:style w:type="paragraph" w:default="1" w:styleId="Normal">
     <w:name w:val="Normal"/>

</xml_diff>

<commit_message>
nmv 13 12 2022
</commit_message>
<xml_diff>
--- a/TS Jatai Ghanam Project/TS 1.7/TS 1.7 Ghanam Malayalam Corrections.docx
+++ b/TS Jatai Ghanam Project/TS 1.7/TS 1.7 Ghanam Malayalam Corrections.docx
@@ -14591,6 +14591,7 @@
                 <w:color w:val="000000"/>
                 <w:szCs w:val="44"/>
               </w:rPr>
+              <w:lastRenderedPageBreak/>
               <w:t>19</w:t>
             </w:r>
             <w:r>
@@ -18778,6 +18779,7 @@
                 <w:color w:val="000000"/>
                 <w:szCs w:val="44"/>
               </w:rPr>
+              <w:lastRenderedPageBreak/>
               <w:t>66</w:t>
             </w:r>
             <w:r>
@@ -20259,54 +20261,34 @@
                 <w:sz w:val="32"/>
                 <w:szCs w:val="44"/>
               </w:rPr>
-              <w:t>ösëõ—±¥k</w:t>
-            </w:r>
-            <w:r>
-              <w:rPr>
-                <w:rFonts w:ascii="BRH Malayalam Extra" w:hAnsi="BRH Malayalam Extra" w:cs="BRH Malayalam Extra"/>
-                <w:color w:val="000000"/>
-                <w:sz w:val="32"/>
-                <w:szCs w:val="44"/>
-                <w:highlight w:val="yellow"/>
-              </w:rPr>
-              <w:t>Y</w:t>
-            </w:r>
-            <w:r>
-              <w:rPr>
-                <w:rFonts w:ascii="BRH Malayalam Extra" w:hAnsi="BRH Malayalam Extra" w:cs="BRH Malayalam Extra"/>
-                <w:color w:val="000000"/>
-                <w:sz w:val="25"/>
-                <w:szCs w:val="44"/>
-              </w:rPr>
-              <w:t>–</w:t>
-            </w:r>
-            <w:r>
-              <w:rPr>
-                <w:rFonts w:ascii="BRH Malayalam Extra" w:hAnsi="BRH Malayalam Extra" w:cs="BRH Malayalam Extra"/>
-                <w:color w:val="000000"/>
-                <w:sz w:val="32"/>
-                <w:szCs w:val="44"/>
-              </w:rPr>
-              <w:t xml:space="preserve"> </w:t>
-            </w:r>
-            <w:r>
-              <w:rPr>
-                <w:rFonts w:ascii="BRH Malayalam Extra" w:hAnsi="BRH Malayalam Extra" w:cs="BRH Malayalam Extra"/>
-                <w:color w:val="000000"/>
-                <w:sz w:val="32"/>
-                <w:szCs w:val="44"/>
-                <w:highlight w:val="yellow"/>
-              </w:rPr>
-              <w:t>öZõ—</w:t>
-            </w:r>
-            <w:r>
-              <w:rPr>
-                <w:rFonts w:ascii="BRH Malayalam Extra" w:hAnsi="BRH Malayalam Extra" w:cs="BRH Malayalam Extra"/>
-                <w:color w:val="000000"/>
-                <w:sz w:val="32"/>
-                <w:szCs w:val="44"/>
-              </w:rPr>
-              <w:t>±¥</w:t>
+              <w:t>ösëõ—±¥</w:t>
+            </w:r>
+            <w:r>
+              <w:rPr>
+                <w:rFonts w:ascii="BRH Malayalam Extra" w:hAnsi="BRH Malayalam Extra" w:cs="BRH Malayalam Extra"/>
+                <w:color w:val="000000"/>
+                <w:sz w:val="32"/>
+                <w:szCs w:val="44"/>
+              </w:rPr>
+              <w:t>kY</w:t>
+            </w:r>
+            <w:r>
+              <w:rPr>
+                <w:rFonts w:ascii="BRH Malayalam Extra" w:hAnsi="BRH Malayalam Extra" w:cs="BRH Malayalam Extra"/>
+                <w:color w:val="000000"/>
+                <w:sz w:val="25"/>
+                <w:szCs w:val="44"/>
+              </w:rPr>
+              <w:t>–</w:t>
+            </w:r>
+            <w:r>
+              <w:rPr>
+                <w:rFonts w:ascii="BRH Malayalam Extra" w:hAnsi="BRH Malayalam Extra" w:cs="BRH Malayalam Extra"/>
+                <w:color w:val="000000"/>
+                <w:sz w:val="32"/>
+                <w:szCs w:val="44"/>
+              </w:rPr>
+              <w:t xml:space="preserve"> öZõ—±¥</w:t>
             </w:r>
             <w:r>
               <w:rPr>
@@ -20426,7 +20408,7 @@
                 <w:szCs w:val="44"/>
               </w:rPr>
               <w:lastRenderedPageBreak/>
-              <w:t>14</w:t>
+              <w:t>15</w:t>
             </w:r>
             <w:r>
               <w:rPr>
@@ -20520,7 +20502,7 @@
                 <w:color w:val="000000"/>
                 <w:szCs w:val="44"/>
               </w:rPr>
-              <w:t>11</w:t>
+              <w:t>12</w:t>
             </w:r>
             <w:r>
               <w:rPr>
@@ -20539,7 +20521,7 @@
                 <w:sz w:val="32"/>
                 <w:szCs w:val="44"/>
               </w:rPr>
-              <w:t>-  pyrê</w:t>
+              <w:t>-  öZõ</w:t>
             </w:r>
             <w:proofErr w:type="gramEnd"/>
             <w:r>
@@ -20549,7 +20531,25 @@
                 <w:sz w:val="32"/>
                 <w:szCs w:val="44"/>
               </w:rPr>
-              <w:t xml:space="preserve">¡—J | öZõ—±¥kY | öZz© | </w:t>
+              <w:t>—±¥kY | öZz© | ¥mx</w:t>
+            </w:r>
+            <w:r>
+              <w:rPr>
+                <w:rFonts w:ascii="BRH Malayalam Extra" w:hAnsi="BRH Malayalam Extra" w:cs="BRH Malayalam Extra"/>
+                <w:color w:val="000000"/>
+                <w:sz w:val="25"/>
+                <w:szCs w:val="44"/>
+              </w:rPr>
+              <w:t>–</w:t>
+            </w:r>
+            <w:r>
+              <w:rPr>
+                <w:rFonts w:ascii="BRH Malayalam Extra" w:hAnsi="BRH Malayalam Extra" w:cs="BRH Malayalam Extra"/>
+                <w:color w:val="000000"/>
+                <w:sz w:val="32"/>
+                <w:szCs w:val="44"/>
+              </w:rPr>
+              <w:t xml:space="preserve">Kx© | </w:t>
             </w:r>
           </w:p>
           <w:p>
@@ -20573,33 +20573,52 @@
                 <w:sz w:val="32"/>
                 <w:szCs w:val="44"/>
               </w:rPr>
-              <w:t>pyrê¡</w:t>
-            </w:r>
-            <w:r>
-              <w:rPr>
-                <w:rFonts w:ascii="BRH Malayalam Extra" w:hAnsi="BRH Malayalam Extra" w:cs="BRH Malayalam Extra"/>
-                <w:color w:val="000000"/>
-                <w:sz w:val="25"/>
-                <w:szCs w:val="44"/>
-              </w:rPr>
-              <w:t>–</w:t>
-            </w:r>
-            <w:r>
-              <w:rPr>
-                <w:rFonts w:ascii="BRH Malayalam Extra" w:hAnsi="BRH Malayalam Extra" w:cs="BRH Malayalam Extra"/>
-                <w:color w:val="000000"/>
-                <w:sz w:val="32"/>
-                <w:szCs w:val="44"/>
-              </w:rPr>
-              <w:t>ösëõ—±¥k</w:t>
-            </w:r>
-            <w:r>
-              <w:rPr>
-                <w:rFonts w:ascii="BRH Malayalam Extra" w:hAnsi="BRH Malayalam Extra" w:cs="BRH Malayalam Extra"/>
-                <w:color w:val="000000"/>
-                <w:sz w:val="32"/>
-                <w:szCs w:val="44"/>
-                <w:highlight w:val="yellow"/>
+              <w:t>öZõ—±¥kY</w:t>
+            </w:r>
+            <w:r>
+              <w:rPr>
+                <w:rFonts w:ascii="BRH Malayalam Extra" w:hAnsi="BRH Malayalam Extra" w:cs="BRH Malayalam Extra"/>
+                <w:color w:val="000000"/>
+                <w:sz w:val="25"/>
+                <w:szCs w:val="44"/>
+              </w:rPr>
+              <w:t>–</w:t>
+            </w:r>
+            <w:r>
+              <w:rPr>
+                <w:rFonts w:ascii="BRH Malayalam Extra" w:hAnsi="BRH Malayalam Extra" w:cs="BRH Malayalam Extra"/>
+                <w:color w:val="000000"/>
+                <w:sz w:val="32"/>
+                <w:szCs w:val="44"/>
+              </w:rPr>
+              <w:t xml:space="preserve"> </w:t>
+            </w:r>
+            <w:proofErr w:type="gramStart"/>
+            <w:r>
+              <w:rPr>
+                <w:rFonts w:ascii="BRH Malayalam Extra" w:hAnsi="BRH Malayalam Extra" w:cs="BRH Malayalam Extra"/>
+                <w:color w:val="000000"/>
+                <w:sz w:val="32"/>
+                <w:szCs w:val="44"/>
+              </w:rPr>
+              <w:t>öZz(</w:t>
+            </w:r>
+            <w:proofErr w:type="gramEnd"/>
+            <w:r>
+              <w:rPr>
+                <w:rFonts w:ascii="BRH Malayalam Extra" w:hAnsi="BRH Malayalam Extra" w:cs="BRH Malayalam Extra"/>
+                <w:color w:val="000000"/>
+                <w:sz w:val="32"/>
+                <w:szCs w:val="44"/>
+              </w:rPr>
+              <w:t>MÞ§) ösëz(MÞ§) ösëõ—±¥k</w:t>
+            </w:r>
+            <w:r>
+              <w:rPr>
+                <w:rFonts w:ascii="BRH Malayalam Extra" w:hAnsi="BRH Malayalam Extra" w:cs="BRH Malayalam Extra"/>
+                <w:color w:val="000000"/>
+                <w:sz w:val="32"/>
+                <w:szCs w:val="44"/>
               </w:rPr>
               <w:t>Y</w:t>
             </w:r>
@@ -20620,61 +20639,6 @@
                 <w:szCs w:val="44"/>
               </w:rPr>
               <w:t xml:space="preserve"> </w:t>
-            </w:r>
-            <w:r>
-              <w:rPr>
-                <w:rFonts w:ascii="BRH Malayalam Extra" w:hAnsi="BRH Malayalam Extra" w:cs="BRH Malayalam Extra"/>
-                <w:color w:val="000000"/>
-                <w:sz w:val="32"/>
-                <w:szCs w:val="44"/>
-                <w:highlight w:val="yellow"/>
-              </w:rPr>
-              <w:t>öZõ—</w:t>
-            </w:r>
-            <w:r>
-              <w:rPr>
-                <w:rFonts w:ascii="BRH Malayalam Extra" w:hAnsi="BRH Malayalam Extra" w:cs="BRH Malayalam Extra"/>
-                <w:color w:val="000000"/>
-                <w:sz w:val="32"/>
-                <w:szCs w:val="44"/>
-              </w:rPr>
-              <w:t>±¥kY</w:t>
-            </w:r>
-            <w:r>
-              <w:rPr>
-                <w:rFonts w:ascii="BRH Malayalam Extra" w:hAnsi="BRH Malayalam Extra" w:cs="BRH Malayalam Extra"/>
-                <w:color w:val="000000"/>
-                <w:sz w:val="25"/>
-                <w:szCs w:val="44"/>
-              </w:rPr>
-              <w:t>–</w:t>
-            </w:r>
-            <w:r>
-              <w:rPr>
-                <w:rFonts w:ascii="BRH Malayalam Extra" w:hAnsi="BRH Malayalam Extra" w:cs="BRH Malayalam Extra"/>
-                <w:color w:val="000000"/>
-                <w:sz w:val="32"/>
-                <w:szCs w:val="44"/>
-              </w:rPr>
-              <w:t xml:space="preserve"> pyrê¡</w:t>
-            </w:r>
-            <w:r>
-              <w:rPr>
-                <w:rFonts w:ascii="BRH Malayalam Extra" w:hAnsi="BRH Malayalam Extra" w:cs="BRH Malayalam Extra"/>
-                <w:color w:val="000000"/>
-                <w:sz w:val="25"/>
-                <w:szCs w:val="44"/>
-              </w:rPr>
-              <w:t>–</w:t>
-            </w:r>
-            <w:r>
-              <w:rPr>
-                <w:rFonts w:ascii="BRH Malayalam Extra" w:hAnsi="BRH Malayalam Extra" w:cs="BRH Malayalam Extra"/>
-                <w:color w:val="000000"/>
-                <w:sz w:val="32"/>
-                <w:szCs w:val="44"/>
-              </w:rPr>
-              <w:t xml:space="preserve">ª </w:t>
             </w:r>
           </w:p>
           <w:p>
@@ -20698,432 +20662,16 @@
                 <w:sz w:val="32"/>
                 <w:szCs w:val="44"/>
               </w:rPr>
-              <w:t>pyrê¡</w:t>
-            </w:r>
-            <w:r>
-              <w:rPr>
-                <w:rFonts w:ascii="BRH Malayalam Extra" w:hAnsi="BRH Malayalam Extra" w:cs="BRH Malayalam Extra"/>
-                <w:color w:val="000000"/>
-                <w:sz w:val="25"/>
-                <w:szCs w:val="44"/>
-              </w:rPr>
-              <w:t>–</w:t>
-            </w:r>
-            <w:r>
-              <w:rPr>
-                <w:rFonts w:ascii="BRH Malayalam Extra" w:hAnsi="BRH Malayalam Extra" w:cs="BRH Malayalam Extra"/>
-                <w:color w:val="000000"/>
-                <w:sz w:val="32"/>
-                <w:szCs w:val="44"/>
-              </w:rPr>
-              <w:t>ösëõ—±¥kY</w:t>
-            </w:r>
-            <w:r>
-              <w:rPr>
-                <w:rFonts w:ascii="BRH Malayalam Extra" w:hAnsi="BRH Malayalam Extra" w:cs="BRH Malayalam Extra"/>
-                <w:color w:val="000000"/>
-                <w:sz w:val="25"/>
-                <w:szCs w:val="44"/>
-              </w:rPr>
-              <w:t>–</w:t>
-            </w:r>
-            <w:r>
-              <w:rPr>
-                <w:rFonts w:ascii="BRH Malayalam Extra" w:hAnsi="BRH Malayalam Extra" w:cs="BRH Malayalam Extra"/>
-                <w:color w:val="000000"/>
-                <w:sz w:val="32"/>
-                <w:szCs w:val="44"/>
-              </w:rPr>
-              <w:t xml:space="preserve"> </w:t>
-            </w:r>
-            <w:proofErr w:type="gramStart"/>
-            <w:r>
-              <w:rPr>
-                <w:rFonts w:ascii="BRH Malayalam Extra" w:hAnsi="BRH Malayalam Extra" w:cs="BRH Malayalam Extra"/>
-                <w:color w:val="000000"/>
-                <w:sz w:val="32"/>
-                <w:szCs w:val="44"/>
-              </w:rPr>
-              <w:t>öZz(</w:t>
-            </w:r>
-            <w:proofErr w:type="gramEnd"/>
-            <w:r>
-              <w:rPr>
-                <w:rFonts w:ascii="BRH Malayalam Extra" w:hAnsi="BRH Malayalam Extra" w:cs="BRH Malayalam Extra"/>
-                <w:color w:val="000000"/>
-                <w:sz w:val="32"/>
-                <w:szCs w:val="44"/>
-              </w:rPr>
-              <w:t>MÞ§) ösëz(MÞ§) ösëõ—±¥kY</w:t>
-            </w:r>
-            <w:r>
-              <w:rPr>
-                <w:rFonts w:ascii="BRH Malayalam Extra" w:hAnsi="BRH Malayalam Extra" w:cs="BRH Malayalam Extra"/>
-                <w:color w:val="000000"/>
-                <w:sz w:val="25"/>
-                <w:szCs w:val="44"/>
-              </w:rPr>
-              <w:t>–</w:t>
-            </w:r>
-            <w:r>
-              <w:rPr>
-                <w:rFonts w:ascii="BRH Malayalam Extra" w:hAnsi="BRH Malayalam Extra" w:cs="BRH Malayalam Extra"/>
-                <w:color w:val="000000"/>
-                <w:sz w:val="32"/>
-                <w:szCs w:val="44"/>
-              </w:rPr>
-              <w:t xml:space="preserve"> pyrê¡</w:t>
-            </w:r>
-            <w:r>
-              <w:rPr>
-                <w:rFonts w:ascii="BRH Malayalam Extra" w:hAnsi="BRH Malayalam Extra" w:cs="BRH Malayalam Extra"/>
-                <w:color w:val="000000"/>
-                <w:sz w:val="25"/>
-                <w:szCs w:val="44"/>
-              </w:rPr>
-              <w:t>–</w:t>
-            </w:r>
-            <w:r>
-              <w:rPr>
-                <w:rFonts w:ascii="BRH Malayalam Extra" w:hAnsi="BRH Malayalam Extra" w:cs="BRH Malayalam Extra"/>
-                <w:color w:val="000000"/>
-                <w:sz w:val="32"/>
-                <w:szCs w:val="44"/>
-              </w:rPr>
-              <w:t>ª pyrê¡</w:t>
-            </w:r>
-            <w:r>
-              <w:rPr>
-                <w:rFonts w:ascii="BRH Malayalam Extra" w:hAnsi="BRH Malayalam Extra" w:cs="BRH Malayalam Extra"/>
-                <w:color w:val="000000"/>
-                <w:sz w:val="25"/>
-                <w:szCs w:val="44"/>
-              </w:rPr>
-              <w:t>–</w:t>
-            </w:r>
-            <w:r>
-              <w:rPr>
-                <w:rFonts w:ascii="BRH Malayalam Extra" w:hAnsi="BRH Malayalam Extra" w:cs="BRH Malayalam Extra"/>
-                <w:color w:val="000000"/>
-                <w:sz w:val="32"/>
-                <w:szCs w:val="44"/>
-              </w:rPr>
-              <w:t>ösëõ—±¥kY</w:t>
-            </w:r>
-            <w:r>
-              <w:rPr>
-                <w:rFonts w:ascii="BRH Malayalam Extra" w:hAnsi="BRH Malayalam Extra" w:cs="BRH Malayalam Extra"/>
-                <w:color w:val="000000"/>
-                <w:sz w:val="25"/>
-                <w:szCs w:val="44"/>
-              </w:rPr>
-              <w:t>–</w:t>
-            </w:r>
-            <w:r>
-              <w:rPr>
-                <w:rFonts w:ascii="BRH Malayalam Extra" w:hAnsi="BRH Malayalam Extra" w:cs="BRH Malayalam Extra"/>
-                <w:color w:val="000000"/>
-                <w:sz w:val="32"/>
-                <w:szCs w:val="44"/>
-              </w:rPr>
-              <w:t xml:space="preserve"> öZz© | </w:t>
-            </w:r>
-          </w:p>
-          <w:p>
-            <w:pPr>
-              <w:widowControl w:val="0"/>
-              <w:autoSpaceDE w:val="0"/>
-              <w:autoSpaceDN w:val="0"/>
-              <w:adjustRightInd w:val="0"/>
-              <w:spacing w:before="0" w:line="240" w:lineRule="auto"/>
-              <w:rPr>
-                <w:rFonts w:ascii="BRH Malayalam Extra" w:hAnsi="BRH Malayalam Extra" w:cs="BRH Malayalam Extra"/>
-                <w:color w:val="000000"/>
-                <w:sz w:val="32"/>
-                <w:szCs w:val="44"/>
-              </w:rPr>
-            </w:pPr>
-            <w:r>
-              <w:rPr>
-                <w:rFonts w:cs="BRH Malayalam Extra"/>
-                <w:color w:val="000000"/>
-                <w:szCs w:val="44"/>
-              </w:rPr>
-              <w:t>15</w:t>
-            </w:r>
-            <w:r>
-              <w:rPr>
-                <w:rFonts w:ascii="BRH Malayalam Extra" w:hAnsi="BRH Malayalam Extra" w:cs="BRH Malayalam Extra"/>
-                <w:color w:val="000000"/>
-                <w:sz w:val="32"/>
-                <w:szCs w:val="44"/>
-              </w:rPr>
-              <w:t>)</w:t>
-            </w:r>
-            <w:r>
-              <w:rPr>
-                <w:rFonts w:ascii="BRH Malayalam Extra" w:hAnsi="BRH Malayalam Extra" w:cs="BRH Malayalam Extra"/>
-                <w:color w:val="000000"/>
-                <w:sz w:val="32"/>
-                <w:szCs w:val="44"/>
-              </w:rPr>
-              <w:tab/>
-            </w:r>
-            <w:r>
-              <w:rPr>
-                <w:rFonts w:cs="BRH Malayalam Extra"/>
-                <w:color w:val="000000"/>
-                <w:szCs w:val="44"/>
-              </w:rPr>
-              <w:t>1</w:t>
-            </w:r>
-            <w:r>
-              <w:rPr>
-                <w:rFonts w:ascii="BRH Malayalam Extra" w:hAnsi="BRH Malayalam Extra" w:cs="BRH Malayalam Extra"/>
-                <w:color w:val="000000"/>
-                <w:sz w:val="32"/>
-                <w:szCs w:val="44"/>
-              </w:rPr>
-              <w:t>.</w:t>
-            </w:r>
-            <w:r>
-              <w:rPr>
-                <w:rFonts w:cs="BRH Malayalam Extra"/>
-                <w:color w:val="000000"/>
-                <w:szCs w:val="44"/>
-              </w:rPr>
-              <w:t>7</w:t>
-            </w:r>
-            <w:r>
-              <w:rPr>
-                <w:rFonts w:ascii="BRH Malayalam Extra" w:hAnsi="BRH Malayalam Extra" w:cs="BRH Malayalam Extra"/>
-                <w:color w:val="000000"/>
-                <w:sz w:val="32"/>
-                <w:szCs w:val="44"/>
-              </w:rPr>
-              <w:t>.</w:t>
-            </w:r>
-            <w:r>
-              <w:rPr>
-                <w:rFonts w:cs="BRH Malayalam Extra"/>
-                <w:color w:val="000000"/>
-                <w:szCs w:val="44"/>
-              </w:rPr>
-              <w:t>11</w:t>
-            </w:r>
-            <w:r>
-              <w:rPr>
-                <w:rFonts w:ascii="BRH Malayalam Extra" w:hAnsi="BRH Malayalam Extra" w:cs="BRH Malayalam Extra"/>
-                <w:color w:val="000000"/>
-                <w:sz w:val="32"/>
-                <w:szCs w:val="44"/>
-              </w:rPr>
-              <w:t>.</w:t>
-            </w:r>
-            <w:r>
-              <w:rPr>
-                <w:rFonts w:cs="BRH Malayalam Extra"/>
-                <w:color w:val="000000"/>
-                <w:szCs w:val="44"/>
-              </w:rPr>
-              <w:t>1</w:t>
-            </w:r>
-            <w:r>
-              <w:rPr>
-                <w:rFonts w:ascii="BRH Malayalam Extra" w:hAnsi="BRH Malayalam Extra" w:cs="BRH Malayalam Extra"/>
-                <w:color w:val="000000"/>
-                <w:sz w:val="32"/>
-                <w:szCs w:val="44"/>
-              </w:rPr>
-              <w:t>(</w:t>
-            </w:r>
-            <w:r>
-              <w:rPr>
-                <w:rFonts w:cs="BRH Malayalam Extra"/>
-                <w:color w:val="000000"/>
-                <w:szCs w:val="44"/>
-              </w:rPr>
-              <w:t>12</w:t>
-            </w:r>
-            <w:r>
-              <w:rPr>
-                <w:rFonts w:ascii="BRH Malayalam Extra" w:hAnsi="BRH Malayalam Extra" w:cs="BRH Malayalam Extra"/>
-                <w:color w:val="000000"/>
-                <w:sz w:val="32"/>
-                <w:szCs w:val="44"/>
-              </w:rPr>
-              <w:t>)</w:t>
-            </w:r>
-            <w:proofErr w:type="gramStart"/>
-            <w:r>
-              <w:rPr>
-                <w:rFonts w:ascii="BRH Malayalam Extra" w:hAnsi="BRH Malayalam Extra" w:cs="BRH Malayalam Extra"/>
-                <w:color w:val="000000"/>
-                <w:sz w:val="32"/>
-                <w:szCs w:val="44"/>
-              </w:rPr>
-              <w:t>-  öZõ</w:t>
-            </w:r>
-            <w:proofErr w:type="gramEnd"/>
-            <w:r>
-              <w:rPr>
-                <w:rFonts w:ascii="BRH Malayalam Extra" w:hAnsi="BRH Malayalam Extra" w:cs="BRH Malayalam Extra"/>
-                <w:color w:val="000000"/>
-                <w:sz w:val="32"/>
-                <w:szCs w:val="44"/>
-              </w:rPr>
-              <w:t>—±¥kY | öZz© | ¥mx</w:t>
-            </w:r>
-            <w:r>
-              <w:rPr>
-                <w:rFonts w:ascii="BRH Malayalam Extra" w:hAnsi="BRH Malayalam Extra" w:cs="BRH Malayalam Extra"/>
-                <w:color w:val="000000"/>
-                <w:sz w:val="25"/>
-                <w:szCs w:val="44"/>
-              </w:rPr>
-              <w:t>–</w:t>
-            </w:r>
-            <w:r>
-              <w:rPr>
-                <w:rFonts w:ascii="BRH Malayalam Extra" w:hAnsi="BRH Malayalam Extra" w:cs="BRH Malayalam Extra"/>
-                <w:color w:val="000000"/>
-                <w:sz w:val="32"/>
-                <w:szCs w:val="44"/>
-              </w:rPr>
-              <w:t xml:space="preserve">Kx© | </w:t>
-            </w:r>
-          </w:p>
-          <w:p>
-            <w:pPr>
-              <w:widowControl w:val="0"/>
-              <w:autoSpaceDE w:val="0"/>
-              <w:autoSpaceDN w:val="0"/>
-              <w:adjustRightInd w:val="0"/>
-              <w:spacing w:before="0" w:line="240" w:lineRule="auto"/>
-              <w:rPr>
-                <w:rFonts w:ascii="BRH Malayalam Extra" w:hAnsi="BRH Malayalam Extra" w:cs="BRH Malayalam Extra"/>
-                <w:color w:val="000000"/>
-                <w:sz w:val="32"/>
-                <w:szCs w:val="44"/>
-              </w:rPr>
-            </w:pPr>
-            <w:r>
-              <w:rPr>
-                <w:rFonts w:ascii="BRH Malayalam Extra" w:hAnsi="BRH Malayalam Extra" w:cs="BRH Malayalam Extra"/>
-                <w:color w:val="000000"/>
-                <w:sz w:val="32"/>
-                <w:szCs w:val="44"/>
-              </w:rPr>
-              <w:t>öZõ—±¥kY</w:t>
-            </w:r>
-            <w:r>
-              <w:rPr>
-                <w:rFonts w:ascii="BRH Malayalam Extra" w:hAnsi="BRH Malayalam Extra" w:cs="BRH Malayalam Extra"/>
-                <w:color w:val="000000"/>
-                <w:sz w:val="25"/>
-                <w:szCs w:val="44"/>
-              </w:rPr>
-              <w:t>–</w:t>
-            </w:r>
-            <w:r>
-              <w:rPr>
-                <w:rFonts w:ascii="BRH Malayalam Extra" w:hAnsi="BRH Malayalam Extra" w:cs="BRH Malayalam Extra"/>
-                <w:color w:val="000000"/>
-                <w:sz w:val="32"/>
-                <w:szCs w:val="44"/>
-              </w:rPr>
-              <w:t xml:space="preserve"> </w:t>
-            </w:r>
-            <w:proofErr w:type="gramStart"/>
-            <w:r>
-              <w:rPr>
-                <w:rFonts w:ascii="BRH Malayalam Extra" w:hAnsi="BRH Malayalam Extra" w:cs="BRH Malayalam Extra"/>
-                <w:color w:val="000000"/>
-                <w:sz w:val="32"/>
-                <w:szCs w:val="44"/>
-              </w:rPr>
-              <w:t>öZz(</w:t>
-            </w:r>
-            <w:proofErr w:type="gramEnd"/>
-            <w:r>
-              <w:rPr>
-                <w:rFonts w:ascii="BRH Malayalam Extra" w:hAnsi="BRH Malayalam Extra" w:cs="BRH Malayalam Extra"/>
-                <w:color w:val="000000"/>
-                <w:sz w:val="32"/>
-                <w:szCs w:val="44"/>
-              </w:rPr>
-              <w:t>MÞ§) ösëz(MÞ§) ösëõ—±¥k</w:t>
-            </w:r>
-            <w:r>
-              <w:rPr>
-                <w:rFonts w:ascii="BRH Malayalam Extra" w:hAnsi="BRH Malayalam Extra" w:cs="BRH Malayalam Extra"/>
-                <w:color w:val="000000"/>
-                <w:sz w:val="32"/>
-                <w:szCs w:val="44"/>
-                <w:highlight w:val="yellow"/>
-              </w:rPr>
-              <w:t>Y</w:t>
-            </w:r>
-            <w:r>
-              <w:rPr>
-                <w:rFonts w:ascii="BRH Malayalam Extra" w:hAnsi="BRH Malayalam Extra" w:cs="BRH Malayalam Extra"/>
-                <w:color w:val="000000"/>
-                <w:sz w:val="25"/>
-                <w:szCs w:val="44"/>
-              </w:rPr>
-              <w:t>–</w:t>
-            </w:r>
-            <w:r>
-              <w:rPr>
-                <w:rFonts w:ascii="BRH Malayalam Extra" w:hAnsi="BRH Malayalam Extra" w:cs="BRH Malayalam Extra"/>
-                <w:color w:val="000000"/>
-                <w:sz w:val="32"/>
-                <w:szCs w:val="44"/>
-              </w:rPr>
-              <w:t xml:space="preserve"> </w:t>
-            </w:r>
-          </w:p>
-          <w:p>
-            <w:pPr>
-              <w:widowControl w:val="0"/>
-              <w:autoSpaceDE w:val="0"/>
-              <w:autoSpaceDN w:val="0"/>
-              <w:adjustRightInd w:val="0"/>
-              <w:spacing w:before="0" w:line="240" w:lineRule="auto"/>
-              <w:rPr>
-                <w:rFonts w:ascii="BRH Malayalam Extra" w:hAnsi="BRH Malayalam Extra" w:cs="BRH Malayalam Extra"/>
-                <w:color w:val="000000"/>
-                <w:sz w:val="32"/>
-                <w:szCs w:val="44"/>
-              </w:rPr>
-            </w:pPr>
-            <w:r>
-              <w:rPr>
-                <w:rFonts w:ascii="BRH Malayalam Extra" w:hAnsi="BRH Malayalam Extra" w:cs="BRH Malayalam Extra"/>
-                <w:color w:val="000000"/>
-                <w:sz w:val="32"/>
-                <w:szCs w:val="44"/>
-              </w:rPr>
-              <w:t>ö</w:t>
-            </w:r>
-            <w:r>
-              <w:rPr>
-                <w:rFonts w:ascii="BRH Malayalam Extra" w:hAnsi="BRH Malayalam Extra" w:cs="BRH Malayalam Extra"/>
-                <w:color w:val="000000"/>
-                <w:sz w:val="32"/>
-                <w:szCs w:val="44"/>
-                <w:highlight w:val="yellow"/>
-              </w:rPr>
-              <w:t>Z</w:t>
-            </w:r>
-            <w:r>
-              <w:rPr>
-                <w:rFonts w:ascii="BRH Malayalam Extra" w:hAnsi="BRH Malayalam Extra" w:cs="BRH Malayalam Extra"/>
-                <w:color w:val="000000"/>
-                <w:sz w:val="32"/>
-                <w:szCs w:val="44"/>
-              </w:rPr>
-              <w:t>õ—±</w:t>
+              <w:t>öZõ—</w:t>
+            </w:r>
+            <w:r>
+              <w:rPr>
+                <w:rFonts w:ascii="BRH Malayalam Extra" w:hAnsi="BRH Malayalam Extra" w:cs="BRH Malayalam Extra"/>
+                <w:color w:val="000000"/>
+                <w:sz w:val="32"/>
+                <w:szCs w:val="44"/>
+              </w:rPr>
+              <w:t>±</w:t>
             </w:r>
             <w:r>
               <w:rPr>
@@ -21720,7 +21268,52 @@
                 <w:sz w:val="32"/>
                 <w:szCs w:val="44"/>
               </w:rPr>
-              <w:t>ösëõ—±¥k</w:t>
+              <w:t>ösëõ—±¥</w:t>
+            </w:r>
+            <w:r>
+              <w:rPr>
+                <w:rFonts w:ascii="BRH Malayalam Extra" w:hAnsi="BRH Malayalam Extra" w:cs="BRH Malayalam Extra"/>
+                <w:color w:val="000000"/>
+                <w:sz w:val="32"/>
+                <w:szCs w:val="44"/>
+              </w:rPr>
+              <w:t>k</w:t>
+            </w:r>
+            <w:r>
+              <w:rPr>
+                <w:rFonts w:ascii="BRH Malayalam Extra" w:hAnsi="BRH Malayalam Extra" w:cs="BRH Malayalam Extra"/>
+                <w:color w:val="000000"/>
+                <w:sz w:val="32"/>
+                <w:szCs w:val="44"/>
+              </w:rPr>
+              <w:t>Y</w:t>
+            </w:r>
+            <w:r>
+              <w:rPr>
+                <w:rFonts w:ascii="BRH Malayalam Extra" w:hAnsi="BRH Malayalam Extra" w:cs="BRH Malayalam Extra"/>
+                <w:color w:val="000000"/>
+                <w:sz w:val="25"/>
+                <w:szCs w:val="44"/>
+              </w:rPr>
+              <w:t>–</w:t>
+            </w:r>
+            <w:r>
+              <w:rPr>
+                <w:rFonts w:ascii="BRH Malayalam Extra" w:hAnsi="BRH Malayalam Extra" w:cs="BRH Malayalam Extra"/>
+                <w:color w:val="000000"/>
+                <w:sz w:val="32"/>
+                <w:szCs w:val="44"/>
+              </w:rPr>
+              <w:t xml:space="preserve"> öZõ—</w:t>
+            </w:r>
+            <w:r>
+              <w:rPr>
+                <w:rFonts w:ascii="BRH Malayalam Extra" w:hAnsi="BRH Malayalam Extra" w:cs="BRH Malayalam Extra"/>
+                <w:color w:val="000000"/>
+                <w:sz w:val="32"/>
+                <w:szCs w:val="44"/>
+              </w:rPr>
+              <w:t>±¥</w:t>
             </w:r>
             <w:r>
               <w:rPr>
@@ -21730,45 +21323,7 @@
                 <w:szCs w:val="44"/>
                 <w:highlight w:val="green"/>
               </w:rPr>
-              <w:t>Y</w:t>
-            </w:r>
-            <w:r>
-              <w:rPr>
-                <w:rFonts w:ascii="BRH Malayalam Extra" w:hAnsi="BRH Malayalam Extra" w:cs="BRH Malayalam Extra"/>
-                <w:color w:val="000000"/>
-                <w:sz w:val="32"/>
-                <w:szCs w:val="44"/>
-              </w:rPr>
-              <w:t xml:space="preserve"> </w:t>
-            </w:r>
-            <w:r>
-              <w:rPr>
-                <w:rFonts w:ascii="BRH Malayalam Extra" w:hAnsi="BRH Malayalam Extra" w:cs="BRH Malayalam Extra"/>
-                <w:color w:val="000000"/>
-                <w:sz w:val="32"/>
-                <w:szCs w:val="44"/>
-                <w:highlight w:val="green"/>
-              </w:rPr>
-              <w:t>öZõ</w:t>
-            </w:r>
-            <w:r>
-              <w:rPr>
-                <w:rFonts w:ascii="BRH Malayalam Extra" w:hAnsi="BRH Malayalam Extra" w:cs="BRH Malayalam Extra"/>
-                <w:color w:val="000000"/>
-                <w:sz w:val="32"/>
-                <w:szCs w:val="44"/>
-              </w:rPr>
-              <w:t>±</w:t>
-            </w:r>
-            <w:r>
-              <w:rPr>
-                <w:rFonts w:ascii="BRH Malayalam Extra" w:hAnsi="BRH Malayalam Extra" w:cs="BRH Malayalam Extra"/>
-                <w:color w:val="000000"/>
-                <w:sz w:val="32"/>
-                <w:szCs w:val="44"/>
-                <w:highlight w:val="green"/>
-              </w:rPr>
-              <w:t>¥kY</w:t>
+              <w:t>kY</w:t>
             </w:r>
             <w:r>
               <w:rPr>
@@ -21879,7 +21434,7 @@
                 <w:szCs w:val="44"/>
               </w:rPr>
               <w:lastRenderedPageBreak/>
-              <w:t>14</w:t>
+              <w:t>15</w:t>
             </w:r>
             <w:r>
               <w:rPr>
@@ -21973,7 +21528,7 @@
                 <w:color w:val="000000"/>
                 <w:szCs w:val="44"/>
               </w:rPr>
-              <w:t>11</w:t>
+              <w:t>12</w:t>
             </w:r>
             <w:r>
               <w:rPr>
@@ -21992,7 +21547,7 @@
                 <w:sz w:val="32"/>
                 <w:szCs w:val="44"/>
               </w:rPr>
-              <w:t>-  pyrê</w:t>
+              <w:t>-  öZõ</w:t>
             </w:r>
             <w:proofErr w:type="gramEnd"/>
             <w:r>
@@ -22002,7 +21557,25 @@
                 <w:sz w:val="32"/>
                 <w:szCs w:val="44"/>
               </w:rPr>
-              <w:t xml:space="preserve">¡—J | öZõ—±¥kY | öZz© | </w:t>
+              <w:t>—±¥kY | öZz© | ¥mx</w:t>
+            </w:r>
+            <w:r>
+              <w:rPr>
+                <w:rFonts w:ascii="BRH Malayalam Extra" w:hAnsi="BRH Malayalam Extra" w:cs="BRH Malayalam Extra"/>
+                <w:color w:val="000000"/>
+                <w:sz w:val="25"/>
+                <w:szCs w:val="44"/>
+              </w:rPr>
+              <w:t>–</w:t>
+            </w:r>
+            <w:r>
+              <w:rPr>
+                <w:rFonts w:ascii="BRH Malayalam Extra" w:hAnsi="BRH Malayalam Extra" w:cs="BRH Malayalam Extra"/>
+                <w:color w:val="000000"/>
+                <w:sz w:val="32"/>
+                <w:szCs w:val="44"/>
+              </w:rPr>
+              <w:t xml:space="preserve">Kx© | </w:t>
             </w:r>
           </w:p>
           <w:p>
@@ -22026,33 +21599,52 @@
                 <w:sz w:val="32"/>
                 <w:szCs w:val="44"/>
               </w:rPr>
-              <w:t>pyrê¡</w:t>
-            </w:r>
-            <w:r>
-              <w:rPr>
-                <w:rFonts w:ascii="BRH Malayalam Extra" w:hAnsi="BRH Malayalam Extra" w:cs="BRH Malayalam Extra"/>
-                <w:color w:val="000000"/>
-                <w:sz w:val="25"/>
-                <w:szCs w:val="44"/>
-              </w:rPr>
-              <w:t>–</w:t>
-            </w:r>
-            <w:r>
-              <w:rPr>
-                <w:rFonts w:ascii="BRH Malayalam Extra" w:hAnsi="BRH Malayalam Extra" w:cs="BRH Malayalam Extra"/>
-                <w:color w:val="000000"/>
-                <w:sz w:val="32"/>
-                <w:szCs w:val="44"/>
-              </w:rPr>
-              <w:t>ösëõ—±¥k</w:t>
-            </w:r>
-            <w:r>
-              <w:rPr>
-                <w:rFonts w:ascii="BRH Malayalam Extra" w:hAnsi="BRH Malayalam Extra" w:cs="BRH Malayalam Extra"/>
-                <w:color w:val="000000"/>
-                <w:sz w:val="32"/>
-                <w:szCs w:val="44"/>
-                <w:highlight w:val="green"/>
+              <w:t>öZõ—±¥kY</w:t>
+            </w:r>
+            <w:r>
+              <w:rPr>
+                <w:rFonts w:ascii="BRH Malayalam Extra" w:hAnsi="BRH Malayalam Extra" w:cs="BRH Malayalam Extra"/>
+                <w:color w:val="000000"/>
+                <w:sz w:val="25"/>
+                <w:szCs w:val="44"/>
+              </w:rPr>
+              <w:t>–</w:t>
+            </w:r>
+            <w:r>
+              <w:rPr>
+                <w:rFonts w:ascii="BRH Malayalam Extra" w:hAnsi="BRH Malayalam Extra" w:cs="BRH Malayalam Extra"/>
+                <w:color w:val="000000"/>
+                <w:sz w:val="32"/>
+                <w:szCs w:val="44"/>
+              </w:rPr>
+              <w:t xml:space="preserve"> </w:t>
+            </w:r>
+            <w:proofErr w:type="gramStart"/>
+            <w:r>
+              <w:rPr>
+                <w:rFonts w:ascii="BRH Malayalam Extra" w:hAnsi="BRH Malayalam Extra" w:cs="BRH Malayalam Extra"/>
+                <w:color w:val="000000"/>
+                <w:sz w:val="32"/>
+                <w:szCs w:val="44"/>
+              </w:rPr>
+              <w:t>öZz(</w:t>
+            </w:r>
+            <w:proofErr w:type="gramEnd"/>
+            <w:r>
+              <w:rPr>
+                <w:rFonts w:ascii="BRH Malayalam Extra" w:hAnsi="BRH Malayalam Extra" w:cs="BRH Malayalam Extra"/>
+                <w:color w:val="000000"/>
+                <w:sz w:val="32"/>
+                <w:szCs w:val="44"/>
+              </w:rPr>
+              <w:t>MÞ§) ösëz(MÞ§) ösëõ—±¥k</w:t>
+            </w:r>
+            <w:r>
+              <w:rPr>
+                <w:rFonts w:ascii="BRH Malayalam Extra" w:hAnsi="BRH Malayalam Extra" w:cs="BRH Malayalam Extra"/>
+                <w:color w:val="000000"/>
+                <w:sz w:val="32"/>
+                <w:szCs w:val="44"/>
               </w:rPr>
               <w:t>Y</w:t>
             </w:r>
@@ -22060,65 +21652,19 @@
               <w:rPr>
                 <w:rFonts w:ascii="BRH Malayalam Extra" w:hAnsi="BRH Malayalam Extra" w:cs="BRH Malayalam Extra"/>
                 <w:color w:val="000000"/>
+                <w:sz w:val="25"/>
+                <w:szCs w:val="44"/>
+              </w:rPr>
+              <w:t>–</w:t>
+            </w:r>
+            <w:r>
+              <w:rPr>
+                <w:rFonts w:ascii="BRH Malayalam Extra" w:hAnsi="BRH Malayalam Extra" w:cs="BRH Malayalam Extra"/>
+                <w:color w:val="000000"/>
                 <w:sz w:val="32"/>
                 <w:szCs w:val="44"/>
               </w:rPr>
               <w:t xml:space="preserve"> </w:t>
-            </w:r>
-            <w:r>
-              <w:rPr>
-                <w:rFonts w:ascii="BRH Malayalam Extra" w:hAnsi="BRH Malayalam Extra" w:cs="BRH Malayalam Extra"/>
-                <w:color w:val="000000"/>
-                <w:sz w:val="32"/>
-                <w:szCs w:val="44"/>
-                <w:highlight w:val="green"/>
-              </w:rPr>
-              <w:t>öZõ</w:t>
-            </w:r>
-            <w:r>
-              <w:rPr>
-                <w:rFonts w:ascii="BRH Malayalam Extra" w:hAnsi="BRH Malayalam Extra" w:cs="BRH Malayalam Extra"/>
-                <w:color w:val="000000"/>
-                <w:sz w:val="32"/>
-                <w:szCs w:val="44"/>
-              </w:rPr>
-              <w:t>±¥kY</w:t>
-            </w:r>
-            <w:r>
-              <w:rPr>
-                <w:rFonts w:ascii="BRH Malayalam Extra" w:hAnsi="BRH Malayalam Extra" w:cs="BRH Malayalam Extra"/>
-                <w:color w:val="000000"/>
-                <w:sz w:val="25"/>
-                <w:szCs w:val="44"/>
-              </w:rPr>
-              <w:t>–</w:t>
-            </w:r>
-            <w:r>
-              <w:rPr>
-                <w:rFonts w:ascii="BRH Malayalam Extra" w:hAnsi="BRH Malayalam Extra" w:cs="BRH Malayalam Extra"/>
-                <w:color w:val="000000"/>
-                <w:sz w:val="32"/>
-                <w:szCs w:val="44"/>
-              </w:rPr>
-              <w:t xml:space="preserve"> pyrê¡</w:t>
-            </w:r>
-            <w:r>
-              <w:rPr>
-                <w:rFonts w:ascii="BRH Malayalam Extra" w:hAnsi="BRH Malayalam Extra" w:cs="BRH Malayalam Extra"/>
-                <w:color w:val="000000"/>
-                <w:sz w:val="25"/>
-                <w:szCs w:val="44"/>
-              </w:rPr>
-              <w:t>–</w:t>
-            </w:r>
-            <w:r>
-              <w:rPr>
-                <w:rFonts w:ascii="BRH Malayalam Extra" w:hAnsi="BRH Malayalam Extra" w:cs="BRH Malayalam Extra"/>
-                <w:color w:val="000000"/>
-                <w:sz w:val="32"/>
-                <w:szCs w:val="44"/>
-              </w:rPr>
-              <w:t xml:space="preserve">ª </w:t>
             </w:r>
           </w:p>
           <w:p>
@@ -22142,43 +21688,115 @@
                 <w:sz w:val="32"/>
                 <w:szCs w:val="44"/>
               </w:rPr>
-              <w:t>pyrê¡</w:t>
-            </w:r>
-            <w:r>
-              <w:rPr>
-                <w:rFonts w:ascii="BRH Malayalam Extra" w:hAnsi="BRH Malayalam Extra" w:cs="BRH Malayalam Extra"/>
-                <w:color w:val="000000"/>
-                <w:sz w:val="25"/>
-                <w:szCs w:val="44"/>
-              </w:rPr>
-              <w:t>–</w:t>
-            </w:r>
-            <w:r>
-              <w:rPr>
-                <w:rFonts w:ascii="BRH Malayalam Extra" w:hAnsi="BRH Malayalam Extra" w:cs="BRH Malayalam Extra"/>
-                <w:color w:val="000000"/>
-                <w:sz w:val="32"/>
-                <w:szCs w:val="44"/>
-              </w:rPr>
-              <w:t>ösëõ—±¥kY</w:t>
-            </w:r>
-            <w:r>
-              <w:rPr>
-                <w:rFonts w:ascii="BRH Malayalam Extra" w:hAnsi="BRH Malayalam Extra" w:cs="BRH Malayalam Extra"/>
-                <w:color w:val="000000"/>
-                <w:sz w:val="25"/>
-                <w:szCs w:val="44"/>
-              </w:rPr>
-              <w:t>–</w:t>
-            </w:r>
-            <w:r>
-              <w:rPr>
-                <w:rFonts w:ascii="BRH Malayalam Extra" w:hAnsi="BRH Malayalam Extra" w:cs="BRH Malayalam Extra"/>
-                <w:color w:val="000000"/>
-                <w:sz w:val="32"/>
-                <w:szCs w:val="44"/>
-              </w:rPr>
-              <w:t xml:space="preserve"> </w:t>
+              <w:t>öZõ</w:t>
+            </w:r>
+            <w:r>
+              <w:rPr>
+                <w:rFonts w:ascii="BRH Malayalam Extra" w:hAnsi="BRH Malayalam Extra" w:cs="BRH Malayalam Extra"/>
+                <w:color w:val="000000"/>
+                <w:sz w:val="32"/>
+                <w:szCs w:val="44"/>
+              </w:rPr>
+              <w:t>—</w:t>
+            </w:r>
+            <w:r>
+              <w:rPr>
+                <w:rFonts w:ascii="BRH Malayalam Extra" w:hAnsi="BRH Malayalam Extra" w:cs="BRH Malayalam Extra"/>
+                <w:color w:val="000000"/>
+                <w:sz w:val="32"/>
+                <w:szCs w:val="44"/>
+              </w:rPr>
+              <w:t>±</w:t>
+            </w:r>
+            <w:r>
+              <w:rPr>
+                <w:rFonts w:ascii="BRH Malayalam Extra" w:hAnsi="BRH Malayalam Extra" w:cs="BRH Malayalam Extra"/>
+                <w:color w:val="000000"/>
+                <w:sz w:val="32"/>
+                <w:szCs w:val="44"/>
+                <w:highlight w:val="green"/>
+              </w:rPr>
+              <w:t>¥kY</w:t>
+            </w:r>
+            <w:r>
+              <w:rPr>
+                <w:rFonts w:ascii="BRH Malayalam Extra" w:hAnsi="BRH Malayalam Extra" w:cs="BRH Malayalam Extra"/>
+                <w:color w:val="000000"/>
+                <w:sz w:val="25"/>
+                <w:szCs w:val="44"/>
+                <w:highlight w:val="green"/>
+              </w:rPr>
+              <w:t>–</w:t>
+            </w:r>
+            <w:r>
+              <w:rPr>
+                <w:rFonts w:ascii="BRH Malayalam Extra" w:hAnsi="BRH Malayalam Extra" w:cs="BRH Malayalam Extra"/>
+                <w:color w:val="000000"/>
+                <w:sz w:val="32"/>
+                <w:szCs w:val="44"/>
+              </w:rPr>
+              <w:t xml:space="preserve"> öZz© </w:t>
+            </w:r>
+            <w:r>
+              <w:rPr>
+                <w:rFonts w:ascii="BRH Devanagari Extra" w:hAnsi="BRH Devanagari Extra" w:cs="BRH Malayalam Extra"/>
+                <w:color w:val="000000"/>
+                <w:szCs w:val="44"/>
+              </w:rPr>
+              <w:t>Æ</w:t>
+            </w:r>
+            <w:r>
+              <w:rPr>
+                <w:rFonts w:ascii="BRH Malayalam Extra" w:hAnsi="BRH Malayalam Extra" w:cs="BRH Malayalam Extra"/>
+                <w:color w:val="000000"/>
+                <w:sz w:val="32"/>
+                <w:szCs w:val="44"/>
+              </w:rPr>
+              <w:t>¥mx</w:t>
+            </w:r>
+            <w:r>
+              <w:rPr>
+                <w:rFonts w:ascii="BRH Malayalam Extra" w:hAnsi="BRH Malayalam Extra" w:cs="BRH Malayalam Extra"/>
+                <w:color w:val="000000"/>
+                <w:sz w:val="25"/>
+                <w:szCs w:val="44"/>
+              </w:rPr>
+              <w:t>–</w:t>
+            </w:r>
+            <w:r>
+              <w:rPr>
+                <w:rFonts w:ascii="BRH Malayalam Extra" w:hAnsi="BRH Malayalam Extra" w:cs="BRH Malayalam Extra"/>
+                <w:color w:val="000000"/>
+                <w:sz w:val="32"/>
+                <w:szCs w:val="44"/>
+              </w:rPr>
+              <w:t xml:space="preserve">Kx© </w:t>
+            </w:r>
+            <w:r>
+              <w:rPr>
+                <w:rFonts w:ascii="BRH Devanagari Extra" w:hAnsi="BRH Devanagari Extra" w:cs="BRH Malayalam Extra"/>
+                <w:color w:val="000000"/>
+                <w:szCs w:val="44"/>
+              </w:rPr>
+              <w:t>Æ</w:t>
+            </w:r>
+            <w:r>
+              <w:rPr>
+                <w:rFonts w:ascii="BRH Malayalam Extra" w:hAnsi="BRH Malayalam Extra" w:cs="BRH Malayalam Extra"/>
+                <w:color w:val="000000"/>
+                <w:sz w:val="32"/>
+                <w:szCs w:val="44"/>
+              </w:rPr>
+              <w:t>¥mx</w:t>
+            </w:r>
+            <w:r>
+              <w:rPr>
+                <w:rFonts w:ascii="BRH Malayalam Extra" w:hAnsi="BRH Malayalam Extra" w:cs="BRH Malayalam Extra"/>
+                <w:color w:val="000000"/>
+                <w:sz w:val="25"/>
+                <w:szCs w:val="44"/>
+              </w:rPr>
+              <w:t>–</w:t>
             </w:r>
             <w:proofErr w:type="gramStart"/>
             <w:r>
@@ -22188,7 +21806,7 @@
                 <w:sz w:val="32"/>
                 <w:szCs w:val="44"/>
               </w:rPr>
-              <w:t>öZz(</w:t>
+              <w:t>Kx(</w:t>
             </w:r>
             <w:proofErr w:type="gramEnd"/>
             <w:r>
@@ -22199,441 +21817,6 @@
                 <w:szCs w:val="44"/>
               </w:rPr>
               <w:t>MÞ§) ösëz(MÞ§) ösëõ—±¥kY</w:t>
-            </w:r>
-            <w:r>
-              <w:rPr>
-                <w:rFonts w:ascii="BRH Malayalam Extra" w:hAnsi="BRH Malayalam Extra" w:cs="BRH Malayalam Extra"/>
-                <w:color w:val="000000"/>
-                <w:sz w:val="25"/>
-                <w:szCs w:val="44"/>
-              </w:rPr>
-              <w:t>–</w:t>
-            </w:r>
-            <w:r>
-              <w:rPr>
-                <w:rFonts w:ascii="BRH Malayalam Extra" w:hAnsi="BRH Malayalam Extra" w:cs="BRH Malayalam Extra"/>
-                <w:color w:val="000000"/>
-                <w:sz w:val="32"/>
-                <w:szCs w:val="44"/>
-              </w:rPr>
-              <w:t xml:space="preserve"> pyrê¡</w:t>
-            </w:r>
-            <w:r>
-              <w:rPr>
-                <w:rFonts w:ascii="BRH Malayalam Extra" w:hAnsi="BRH Malayalam Extra" w:cs="BRH Malayalam Extra"/>
-                <w:color w:val="000000"/>
-                <w:sz w:val="25"/>
-                <w:szCs w:val="44"/>
-              </w:rPr>
-              <w:t>–</w:t>
-            </w:r>
-            <w:r>
-              <w:rPr>
-                <w:rFonts w:ascii="BRH Malayalam Extra" w:hAnsi="BRH Malayalam Extra" w:cs="BRH Malayalam Extra"/>
-                <w:color w:val="000000"/>
-                <w:sz w:val="32"/>
-                <w:szCs w:val="44"/>
-              </w:rPr>
-              <w:t>ª pyrê¡</w:t>
-            </w:r>
-            <w:r>
-              <w:rPr>
-                <w:rFonts w:ascii="BRH Malayalam Extra" w:hAnsi="BRH Malayalam Extra" w:cs="BRH Malayalam Extra"/>
-                <w:color w:val="000000"/>
-                <w:sz w:val="25"/>
-                <w:szCs w:val="44"/>
-              </w:rPr>
-              <w:t>–</w:t>
-            </w:r>
-            <w:r>
-              <w:rPr>
-                <w:rFonts w:ascii="BRH Malayalam Extra" w:hAnsi="BRH Malayalam Extra" w:cs="BRH Malayalam Extra"/>
-                <w:color w:val="000000"/>
-                <w:sz w:val="32"/>
-                <w:szCs w:val="44"/>
-              </w:rPr>
-              <w:t>ösëõ—±¥kY</w:t>
-            </w:r>
-            <w:r>
-              <w:rPr>
-                <w:rFonts w:ascii="BRH Malayalam Extra" w:hAnsi="BRH Malayalam Extra" w:cs="BRH Malayalam Extra"/>
-                <w:color w:val="000000"/>
-                <w:sz w:val="25"/>
-                <w:szCs w:val="44"/>
-              </w:rPr>
-              <w:t>–</w:t>
-            </w:r>
-            <w:r>
-              <w:rPr>
-                <w:rFonts w:ascii="BRH Malayalam Extra" w:hAnsi="BRH Malayalam Extra" w:cs="BRH Malayalam Extra"/>
-                <w:color w:val="000000"/>
-                <w:sz w:val="32"/>
-                <w:szCs w:val="44"/>
-              </w:rPr>
-              <w:t xml:space="preserve"> öZz© | </w:t>
-            </w:r>
-          </w:p>
-          <w:p>
-            <w:pPr>
-              <w:widowControl w:val="0"/>
-              <w:autoSpaceDE w:val="0"/>
-              <w:autoSpaceDN w:val="0"/>
-              <w:adjustRightInd w:val="0"/>
-              <w:spacing w:before="0" w:line="240" w:lineRule="auto"/>
-              <w:rPr>
-                <w:rFonts w:ascii="BRH Malayalam Extra" w:hAnsi="BRH Malayalam Extra" w:cs="BRH Malayalam Extra"/>
-                <w:color w:val="000000"/>
-                <w:sz w:val="32"/>
-                <w:szCs w:val="44"/>
-              </w:rPr>
-            </w:pPr>
-            <w:r>
-              <w:rPr>
-                <w:rFonts w:cs="BRH Malayalam Extra"/>
-                <w:color w:val="000000"/>
-                <w:szCs w:val="44"/>
-              </w:rPr>
-              <w:t>15</w:t>
-            </w:r>
-            <w:r>
-              <w:rPr>
-                <w:rFonts w:ascii="BRH Malayalam Extra" w:hAnsi="BRH Malayalam Extra" w:cs="BRH Malayalam Extra"/>
-                <w:color w:val="000000"/>
-                <w:sz w:val="32"/>
-                <w:szCs w:val="44"/>
-              </w:rPr>
-              <w:t>)</w:t>
-            </w:r>
-            <w:r>
-              <w:rPr>
-                <w:rFonts w:ascii="BRH Malayalam Extra" w:hAnsi="BRH Malayalam Extra" w:cs="BRH Malayalam Extra"/>
-                <w:color w:val="000000"/>
-                <w:sz w:val="32"/>
-                <w:szCs w:val="44"/>
-              </w:rPr>
-              <w:tab/>
-            </w:r>
-            <w:r>
-              <w:rPr>
-                <w:rFonts w:cs="BRH Malayalam Extra"/>
-                <w:color w:val="000000"/>
-                <w:szCs w:val="44"/>
-              </w:rPr>
-              <w:t>1</w:t>
-            </w:r>
-            <w:r>
-              <w:rPr>
-                <w:rFonts w:ascii="BRH Malayalam Extra" w:hAnsi="BRH Malayalam Extra" w:cs="BRH Malayalam Extra"/>
-                <w:color w:val="000000"/>
-                <w:sz w:val="32"/>
-                <w:szCs w:val="44"/>
-              </w:rPr>
-              <w:t>.</w:t>
-            </w:r>
-            <w:r>
-              <w:rPr>
-                <w:rFonts w:cs="BRH Malayalam Extra"/>
-                <w:color w:val="000000"/>
-                <w:szCs w:val="44"/>
-              </w:rPr>
-              <w:t>7</w:t>
-            </w:r>
-            <w:r>
-              <w:rPr>
-                <w:rFonts w:ascii="BRH Malayalam Extra" w:hAnsi="BRH Malayalam Extra" w:cs="BRH Malayalam Extra"/>
-                <w:color w:val="000000"/>
-                <w:sz w:val="32"/>
-                <w:szCs w:val="44"/>
-              </w:rPr>
-              <w:t>.</w:t>
-            </w:r>
-            <w:r>
-              <w:rPr>
-                <w:rFonts w:cs="BRH Malayalam Extra"/>
-                <w:color w:val="000000"/>
-                <w:szCs w:val="44"/>
-              </w:rPr>
-              <w:t>11</w:t>
-            </w:r>
-            <w:r>
-              <w:rPr>
-                <w:rFonts w:ascii="BRH Malayalam Extra" w:hAnsi="BRH Malayalam Extra" w:cs="BRH Malayalam Extra"/>
-                <w:color w:val="000000"/>
-                <w:sz w:val="32"/>
-                <w:szCs w:val="44"/>
-              </w:rPr>
-              <w:t>.</w:t>
-            </w:r>
-            <w:r>
-              <w:rPr>
-                <w:rFonts w:cs="BRH Malayalam Extra"/>
-                <w:color w:val="000000"/>
-                <w:szCs w:val="44"/>
-              </w:rPr>
-              <w:t>1</w:t>
-            </w:r>
-            <w:r>
-              <w:rPr>
-                <w:rFonts w:ascii="BRH Malayalam Extra" w:hAnsi="BRH Malayalam Extra" w:cs="BRH Malayalam Extra"/>
-                <w:color w:val="000000"/>
-                <w:sz w:val="32"/>
-                <w:szCs w:val="44"/>
-              </w:rPr>
-              <w:t>(</w:t>
-            </w:r>
-            <w:r>
-              <w:rPr>
-                <w:rFonts w:cs="BRH Malayalam Extra"/>
-                <w:color w:val="000000"/>
-                <w:szCs w:val="44"/>
-              </w:rPr>
-              <w:t>12</w:t>
-            </w:r>
-            <w:r>
-              <w:rPr>
-                <w:rFonts w:ascii="BRH Malayalam Extra" w:hAnsi="BRH Malayalam Extra" w:cs="BRH Malayalam Extra"/>
-                <w:color w:val="000000"/>
-                <w:sz w:val="32"/>
-                <w:szCs w:val="44"/>
-              </w:rPr>
-              <w:t>)</w:t>
-            </w:r>
-            <w:proofErr w:type="gramStart"/>
-            <w:r>
-              <w:rPr>
-                <w:rFonts w:ascii="BRH Malayalam Extra" w:hAnsi="BRH Malayalam Extra" w:cs="BRH Malayalam Extra"/>
-                <w:color w:val="000000"/>
-                <w:sz w:val="32"/>
-                <w:szCs w:val="44"/>
-              </w:rPr>
-              <w:t>-  öZõ</w:t>
-            </w:r>
-            <w:proofErr w:type="gramEnd"/>
-            <w:r>
-              <w:rPr>
-                <w:rFonts w:ascii="BRH Malayalam Extra" w:hAnsi="BRH Malayalam Extra" w:cs="BRH Malayalam Extra"/>
-                <w:color w:val="000000"/>
-                <w:sz w:val="32"/>
-                <w:szCs w:val="44"/>
-              </w:rPr>
-              <w:t>—±¥kY | öZz© | ¥mx</w:t>
-            </w:r>
-            <w:r>
-              <w:rPr>
-                <w:rFonts w:ascii="BRH Malayalam Extra" w:hAnsi="BRH Malayalam Extra" w:cs="BRH Malayalam Extra"/>
-                <w:color w:val="000000"/>
-                <w:sz w:val="25"/>
-                <w:szCs w:val="44"/>
-              </w:rPr>
-              <w:t>–</w:t>
-            </w:r>
-            <w:r>
-              <w:rPr>
-                <w:rFonts w:ascii="BRH Malayalam Extra" w:hAnsi="BRH Malayalam Extra" w:cs="BRH Malayalam Extra"/>
-                <w:color w:val="000000"/>
-                <w:sz w:val="32"/>
-                <w:szCs w:val="44"/>
-              </w:rPr>
-              <w:t xml:space="preserve">Kx© | </w:t>
-            </w:r>
-          </w:p>
-          <w:p>
-            <w:pPr>
-              <w:widowControl w:val="0"/>
-              <w:autoSpaceDE w:val="0"/>
-              <w:autoSpaceDN w:val="0"/>
-              <w:adjustRightInd w:val="0"/>
-              <w:spacing w:before="0" w:line="240" w:lineRule="auto"/>
-              <w:rPr>
-                <w:rFonts w:ascii="BRH Malayalam Extra" w:hAnsi="BRH Malayalam Extra" w:cs="BRH Malayalam Extra"/>
-                <w:color w:val="000000"/>
-                <w:sz w:val="32"/>
-                <w:szCs w:val="44"/>
-              </w:rPr>
-            </w:pPr>
-            <w:r>
-              <w:rPr>
-                <w:rFonts w:ascii="BRH Malayalam Extra" w:hAnsi="BRH Malayalam Extra" w:cs="BRH Malayalam Extra"/>
-                <w:color w:val="000000"/>
-                <w:sz w:val="32"/>
-                <w:szCs w:val="44"/>
-              </w:rPr>
-              <w:t>öZõ—±¥kY</w:t>
-            </w:r>
-            <w:r>
-              <w:rPr>
-                <w:rFonts w:ascii="BRH Malayalam Extra" w:hAnsi="BRH Malayalam Extra" w:cs="BRH Malayalam Extra"/>
-                <w:color w:val="000000"/>
-                <w:sz w:val="25"/>
-                <w:szCs w:val="44"/>
-              </w:rPr>
-              <w:t>–</w:t>
-            </w:r>
-            <w:r>
-              <w:rPr>
-                <w:rFonts w:ascii="BRH Malayalam Extra" w:hAnsi="BRH Malayalam Extra" w:cs="BRH Malayalam Extra"/>
-                <w:color w:val="000000"/>
-                <w:sz w:val="32"/>
-                <w:szCs w:val="44"/>
-              </w:rPr>
-              <w:t xml:space="preserve"> </w:t>
-            </w:r>
-            <w:proofErr w:type="gramStart"/>
-            <w:r>
-              <w:rPr>
-                <w:rFonts w:ascii="BRH Malayalam Extra" w:hAnsi="BRH Malayalam Extra" w:cs="BRH Malayalam Extra"/>
-                <w:color w:val="000000"/>
-                <w:sz w:val="32"/>
-                <w:szCs w:val="44"/>
-              </w:rPr>
-              <w:t>öZz(</w:t>
-            </w:r>
-            <w:proofErr w:type="gramEnd"/>
-            <w:r>
-              <w:rPr>
-                <w:rFonts w:ascii="BRH Malayalam Extra" w:hAnsi="BRH Malayalam Extra" w:cs="BRH Malayalam Extra"/>
-                <w:color w:val="000000"/>
-                <w:sz w:val="32"/>
-                <w:szCs w:val="44"/>
-              </w:rPr>
-              <w:t>MÞ§) ösëz(MÞ§) ösëõ—±¥k</w:t>
-            </w:r>
-            <w:r>
-              <w:rPr>
-                <w:rFonts w:ascii="BRH Malayalam Extra" w:hAnsi="BRH Malayalam Extra" w:cs="BRH Malayalam Extra"/>
-                <w:color w:val="000000"/>
-                <w:sz w:val="32"/>
-                <w:szCs w:val="44"/>
-                <w:highlight w:val="green"/>
-              </w:rPr>
-              <w:t>Y</w:t>
-            </w:r>
-            <w:r>
-              <w:rPr>
-                <w:rFonts w:ascii="BRH Malayalam Extra" w:hAnsi="BRH Malayalam Extra" w:cs="BRH Malayalam Extra"/>
-                <w:color w:val="000000"/>
-                <w:sz w:val="32"/>
-                <w:szCs w:val="44"/>
-              </w:rPr>
-              <w:t xml:space="preserve"> </w:t>
-            </w:r>
-            <w:r>
-              <w:rPr>
-                <w:rFonts w:ascii="BRH Malayalam Extra" w:hAnsi="BRH Malayalam Extra" w:cs="BRH Malayalam Extra"/>
-                <w:color w:val="000000"/>
-                <w:sz w:val="32"/>
-                <w:szCs w:val="44"/>
-                <w:highlight w:val="green"/>
-              </w:rPr>
-              <w:t>öZõ</w:t>
-            </w:r>
-            <w:r>
-              <w:rPr>
-                <w:rFonts w:ascii="BRH Malayalam Extra" w:hAnsi="BRH Malayalam Extra" w:cs="BRH Malayalam Extra"/>
-                <w:color w:val="000000"/>
-                <w:sz w:val="32"/>
-                <w:szCs w:val="44"/>
-              </w:rPr>
-              <w:t>±</w:t>
-            </w:r>
-            <w:r>
-              <w:rPr>
-                <w:rFonts w:ascii="BRH Malayalam Extra" w:hAnsi="BRH Malayalam Extra" w:cs="BRH Malayalam Extra"/>
-                <w:color w:val="000000"/>
-                <w:sz w:val="32"/>
-                <w:szCs w:val="44"/>
-                <w:highlight w:val="green"/>
-              </w:rPr>
-              <w:t>¥kY</w:t>
-            </w:r>
-            <w:r>
-              <w:rPr>
-                <w:rFonts w:ascii="BRH Malayalam Extra" w:hAnsi="BRH Malayalam Extra" w:cs="BRH Malayalam Extra"/>
-                <w:color w:val="000000"/>
-                <w:sz w:val="25"/>
-                <w:szCs w:val="44"/>
-                <w:highlight w:val="green"/>
-              </w:rPr>
-              <w:t>–</w:t>
-            </w:r>
-            <w:r>
-              <w:rPr>
-                <w:rFonts w:ascii="BRH Malayalam Extra" w:hAnsi="BRH Malayalam Extra" w:cs="BRH Malayalam Extra"/>
-                <w:color w:val="000000"/>
-                <w:sz w:val="32"/>
-                <w:szCs w:val="44"/>
-              </w:rPr>
-              <w:t xml:space="preserve"> öZz© </w:t>
-            </w:r>
-            <w:r>
-              <w:rPr>
-                <w:rFonts w:ascii="BRH Devanagari Extra" w:hAnsi="BRH Devanagari Extra" w:cs="BRH Malayalam Extra"/>
-                <w:color w:val="000000"/>
-                <w:szCs w:val="44"/>
-              </w:rPr>
-              <w:t>Æ</w:t>
-            </w:r>
-            <w:r>
-              <w:rPr>
-                <w:rFonts w:ascii="BRH Malayalam Extra" w:hAnsi="BRH Malayalam Extra" w:cs="BRH Malayalam Extra"/>
-                <w:color w:val="000000"/>
-                <w:sz w:val="32"/>
-                <w:szCs w:val="44"/>
-              </w:rPr>
-              <w:t>¥mx</w:t>
-            </w:r>
-            <w:r>
-              <w:rPr>
-                <w:rFonts w:ascii="BRH Malayalam Extra" w:hAnsi="BRH Malayalam Extra" w:cs="BRH Malayalam Extra"/>
-                <w:color w:val="000000"/>
-                <w:sz w:val="25"/>
-                <w:szCs w:val="44"/>
-              </w:rPr>
-              <w:t>–</w:t>
-            </w:r>
-            <w:r>
-              <w:rPr>
-                <w:rFonts w:ascii="BRH Malayalam Extra" w:hAnsi="BRH Malayalam Extra" w:cs="BRH Malayalam Extra"/>
-                <w:color w:val="000000"/>
-                <w:sz w:val="32"/>
-                <w:szCs w:val="44"/>
-              </w:rPr>
-              <w:t xml:space="preserve">Kx© </w:t>
-            </w:r>
-            <w:r>
-              <w:rPr>
-                <w:rFonts w:ascii="BRH Devanagari Extra" w:hAnsi="BRH Devanagari Extra" w:cs="BRH Malayalam Extra"/>
-                <w:color w:val="000000"/>
-                <w:szCs w:val="44"/>
-              </w:rPr>
-              <w:t>Æ</w:t>
-            </w:r>
-            <w:r>
-              <w:rPr>
-                <w:rFonts w:ascii="BRH Malayalam Extra" w:hAnsi="BRH Malayalam Extra" w:cs="BRH Malayalam Extra"/>
-                <w:color w:val="000000"/>
-                <w:sz w:val="32"/>
-                <w:szCs w:val="44"/>
-              </w:rPr>
-              <w:t>¥mx</w:t>
-            </w:r>
-            <w:r>
-              <w:rPr>
-                <w:rFonts w:ascii="BRH Malayalam Extra" w:hAnsi="BRH Malayalam Extra" w:cs="BRH Malayalam Extra"/>
-                <w:color w:val="000000"/>
-                <w:sz w:val="25"/>
-                <w:szCs w:val="44"/>
-              </w:rPr>
-              <w:t>–</w:t>
-            </w:r>
-            <w:r>
-              <w:rPr>
-                <w:rFonts w:ascii="BRH Malayalam Extra" w:hAnsi="BRH Malayalam Extra" w:cs="BRH Malayalam Extra"/>
-                <w:color w:val="000000"/>
-                <w:sz w:val="32"/>
-                <w:szCs w:val="44"/>
-              </w:rPr>
-              <w:t>Kx(MÞ§) ösëz(MÞ§) ösëõ—±¥kY</w:t>
             </w:r>
             <w:r>
               <w:rPr>
@@ -22751,6 +21934,7 @@
                 <w:color w:val="000000"/>
                 <w:szCs w:val="44"/>
               </w:rPr>
+              <w:lastRenderedPageBreak/>
               <w:t>50</w:t>
             </w:r>
             <w:r>
@@ -23633,43 +22817,12 @@
                 <w:szCs w:val="44"/>
               </w:rPr>
             </w:pPr>
-          </w:p>
-          <w:p>
-            <w:pPr>
-              <w:widowControl w:val="0"/>
-              <w:autoSpaceDE w:val="0"/>
-              <w:autoSpaceDN w:val="0"/>
-              <w:adjustRightInd w:val="0"/>
-              <w:spacing w:before="0" w:line="240" w:lineRule="auto"/>
-              <w:rPr>
-                <w:rFonts w:ascii="BRH Malayalam Extra" w:hAnsi="BRH Malayalam Extra" w:cs="BRH Malayalam Extra"/>
-                <w:color w:val="000000"/>
-                <w:sz w:val="32"/>
-                <w:szCs w:val="44"/>
-              </w:rPr>
-            </w:pPr>
-          </w:p>
-          <w:p>
-            <w:pPr>
-              <w:widowControl w:val="0"/>
-              <w:autoSpaceDE w:val="0"/>
-              <w:autoSpaceDN w:val="0"/>
-              <w:adjustRightInd w:val="0"/>
-              <w:spacing w:before="0" w:line="240" w:lineRule="auto"/>
-              <w:rPr>
-                <w:rFonts w:ascii="BRH Malayalam Extra" w:hAnsi="BRH Malayalam Extra" w:cs="BRH Malayalam Extra"/>
-                <w:color w:val="000000"/>
-                <w:sz w:val="32"/>
-                <w:szCs w:val="44"/>
-              </w:rPr>
-            </w:pPr>
-            <w:r>
-              <w:rPr>
-                <w:rFonts w:cs="BRH Malayalam Extra"/>
-                <w:color w:val="000000"/>
-                <w:szCs w:val="44"/>
-              </w:rPr>
-              <w:lastRenderedPageBreak/>
+            <w:r>
+              <w:rPr>
+                <w:rFonts w:cs="BRH Malayalam Extra"/>
+                <w:color w:val="000000"/>
+                <w:szCs w:val="44"/>
+              </w:rPr>
               <w:t>53</w:t>
             </w:r>
             <w:r>
@@ -24413,7 +23566,6 @@
                 <w:color w:val="000000"/>
                 <w:szCs w:val="44"/>
               </w:rPr>
-              <w:lastRenderedPageBreak/>
               <w:t>50</w:t>
             </w:r>
             <w:r>
@@ -25234,43 +24386,12 @@
                 <w:szCs w:val="44"/>
               </w:rPr>
             </w:pPr>
-          </w:p>
-          <w:p>
-            <w:pPr>
-              <w:widowControl w:val="0"/>
-              <w:autoSpaceDE w:val="0"/>
-              <w:autoSpaceDN w:val="0"/>
-              <w:adjustRightInd w:val="0"/>
-              <w:spacing w:before="0" w:line="240" w:lineRule="auto"/>
-              <w:rPr>
-                <w:rFonts w:ascii="BRH Malayalam Extra" w:hAnsi="BRH Malayalam Extra" w:cs="BRH Malayalam Extra"/>
-                <w:color w:val="000000"/>
-                <w:sz w:val="32"/>
-                <w:szCs w:val="44"/>
-              </w:rPr>
-            </w:pPr>
-          </w:p>
-          <w:p>
-            <w:pPr>
-              <w:widowControl w:val="0"/>
-              <w:autoSpaceDE w:val="0"/>
-              <w:autoSpaceDN w:val="0"/>
-              <w:adjustRightInd w:val="0"/>
-              <w:spacing w:before="0" w:line="240" w:lineRule="auto"/>
-              <w:rPr>
-                <w:rFonts w:ascii="BRH Malayalam Extra" w:hAnsi="BRH Malayalam Extra" w:cs="BRH Malayalam Extra"/>
-                <w:color w:val="000000"/>
-                <w:sz w:val="32"/>
-                <w:szCs w:val="44"/>
-              </w:rPr>
-            </w:pPr>
-            <w:r>
-              <w:rPr>
-                <w:rFonts w:cs="BRH Malayalam Extra"/>
-                <w:color w:val="000000"/>
-                <w:szCs w:val="44"/>
-              </w:rPr>
-              <w:lastRenderedPageBreak/>
+            <w:r>
+              <w:rPr>
+                <w:rFonts w:cs="BRH Malayalam Extra"/>
+                <w:color w:val="000000"/>
+                <w:szCs w:val="44"/>
+              </w:rPr>
               <w:t>53</w:t>
             </w:r>
             <w:r>
@@ -26019,7 +25140,6 @@
           <w:szCs w:val="32"/>
           <w:u w:val="single"/>
         </w:rPr>
-        <w:lastRenderedPageBreak/>
         <w:t>====================</w:t>
       </w:r>
     </w:p>
@@ -26533,7 +25653,6 @@
                 <w:sz w:val="28"/>
                 <w:szCs w:val="28"/>
               </w:rPr>
-              <w:lastRenderedPageBreak/>
               <w:t xml:space="preserve">None </w:t>
             </w:r>
           </w:p>

</xml_diff>